<commit_message>
Uživatelská dokumentace autor - finish
Upravená a dokončená uživatelská dokumentace k autorovi (mimo chat s redakcí - ::TODO:: ve 4.sprintu)
</commit_message>
<xml_diff>
--- a/Dokumentace/uzivatelDokumentace/DOC_autor.docx
+++ b/Dokumentace/uzivatelDokumentace/DOC_autor.docx
@@ -60,7 +60,7 @@
           <w:sz w:val="32"/>
           <w:szCs w:val="32"/>
         </w:rPr>
-        <w:t>Vytvoření nového článku</w:t>
+        <w:t>Přehled článků</w:t>
       </w:r>
     </w:p>
     <w:p>
@@ -72,6 +72,1796 @@
         </w:numPr>
       </w:pPr>
       <w:r>
+        <w:t>Po při</w:t>
+      </w:r>
+      <w:r>
+        <w:t>hlášení se Vám, jako autorovi, zobrazí všechny vaše doposud odeslané články</w:t>
+      </w:r>
+    </w:p>
+    <w:p>
+      <w:pPr>
+        <w:ind w:left="705"/>
+      </w:pPr>
+      <w:r>
+        <w:rPr>
+          <w:noProof/>
+        </w:rPr>
+        <mc:AlternateContent>
+          <mc:Choice Requires="wps">
+            <w:drawing>
+              <wp:anchor distT="45720" distB="45720" distL="114300" distR="114300" simplePos="0" relativeHeight="251664384" behindDoc="0" locked="0" layoutInCell="1" allowOverlap="1" wp14:anchorId="4BFBA5C8" wp14:editId="582953DC">
+                <wp:simplePos x="0" y="0"/>
+                <wp:positionH relativeFrom="column">
+                  <wp:posOffset>2752669</wp:posOffset>
+                </wp:positionH>
+                <wp:positionV relativeFrom="paragraph">
+                  <wp:posOffset>1074266</wp:posOffset>
+                </wp:positionV>
+                <wp:extent cx="1039495" cy="185420"/>
+                <wp:effectExtent l="0" t="0" r="0" b="5080"/>
+                <wp:wrapNone/>
+                <wp:docPr id="217" name="Textové pole 2"/>
+                <wp:cNvGraphicFramePr>
+                  <a:graphicFrameLocks xmlns:a="http://schemas.openxmlformats.org/drawingml/2006/main"/>
+                </wp:cNvGraphicFramePr>
+                <a:graphic xmlns:a="http://schemas.openxmlformats.org/drawingml/2006/main">
+                  <a:graphicData uri="http://schemas.microsoft.com/office/word/2010/wordprocessingShape">
+                    <wps:wsp>
+                      <wps:cNvSpPr txBox="1">
+                        <a:spLocks noChangeArrowheads="1"/>
+                      </wps:cNvSpPr>
+                      <wps:spPr bwMode="auto">
+                        <a:xfrm>
+                          <a:off x="0" y="0"/>
+                          <a:ext cx="1039495" cy="185420"/>
+                        </a:xfrm>
+                        <a:prstGeom prst="rect">
+                          <a:avLst/>
+                        </a:prstGeom>
+                        <a:noFill/>
+                        <a:ln>
+                          <a:noFill/>
+                        </a:ln>
+                      </wps:spPr>
+                      <wps:style>
+                        <a:lnRef idx="0">
+                          <a:scrgbClr r="0" g="0" b="0"/>
+                        </a:lnRef>
+                        <a:fillRef idx="0">
+                          <a:scrgbClr r="0" g="0" b="0"/>
+                        </a:fillRef>
+                        <a:effectRef idx="0">
+                          <a:scrgbClr r="0" g="0" b="0"/>
+                        </a:effectRef>
+                        <a:fontRef idx="minor">
+                          <a:schemeClr val="dk1"/>
+                        </a:fontRef>
+                      </wps:style>
+                      <wps:txbx>
+                        <w:txbxContent>
+                          <w:p>
+                            <w:pPr>
+                              <w:jc w:val="center"/>
+                              <w:rPr>
+                                <w:sz w:val="14"/>
+                                <w:szCs w:val="14"/>
+                                <w:lang w:val="en-US"/>
+                              </w:rPr>
+                            </w:pPr>
+                            <w:proofErr w:type="spellStart"/>
+                            <w:r>
+                              <w:rPr>
+                                <w:sz w:val="14"/>
+                                <w:szCs w:val="14"/>
+                                <w:lang w:val="en-US"/>
+                              </w:rPr>
+                              <w:t>Obrázek</w:t>
+                            </w:r>
+                            <w:proofErr w:type="spellEnd"/>
+                            <w:r>
+                              <w:rPr>
+                                <w:sz w:val="14"/>
+                                <w:szCs w:val="14"/>
+                                <w:lang w:val="en-US"/>
+                              </w:rPr>
+                              <w:t xml:space="preserve"> 1: </w:t>
+                            </w:r>
+                            <w:proofErr w:type="spellStart"/>
+                            <w:r>
+                              <w:rPr>
+                                <w:sz w:val="14"/>
+                                <w:szCs w:val="14"/>
+                                <w:lang w:val="en-US"/>
+                              </w:rPr>
+                              <w:t>Výpis</w:t>
+                            </w:r>
+                            <w:proofErr w:type="spellEnd"/>
+                            <w:r>
+                              <w:rPr>
+                                <w:sz w:val="14"/>
+                                <w:szCs w:val="14"/>
+                                <w:lang w:val="en-US"/>
+                              </w:rPr>
+                              <w:t xml:space="preserve"> </w:t>
+                            </w:r>
+                            <w:proofErr w:type="spellStart"/>
+                            <w:r>
+                              <w:rPr>
+                                <w:sz w:val="14"/>
+                                <w:szCs w:val="14"/>
+                                <w:lang w:val="en-US"/>
+                              </w:rPr>
+                              <w:t>článků</w:t>
+                            </w:r>
+                            <w:proofErr w:type="spellEnd"/>
+                          </w:p>
+                        </w:txbxContent>
+                      </wps:txbx>
+                      <wps:bodyPr rot="0" vert="horz" wrap="square" lIns="91440" tIns="45720" rIns="91440" bIns="45720" anchor="t" anchorCtr="0">
+                        <a:noAutofit/>
+                      </wps:bodyPr>
+                    </wps:wsp>
+                  </a:graphicData>
+                </a:graphic>
+                <wp14:sizeRelH relativeFrom="margin">
+                  <wp14:pctWidth>0</wp14:pctWidth>
+                </wp14:sizeRelH>
+                <wp14:sizeRelV relativeFrom="margin">
+                  <wp14:pctHeight>0</wp14:pctHeight>
+                </wp14:sizeRelV>
+              </wp:anchor>
+            </w:drawing>
+          </mc:Choice>
+          <mc:Fallback>
+            <w:pict>
+              <v:shapetype w14:anchorId="4BFBA5C8" id="_x0000_t202" coordsize="21600,21600" o:spt="202" path="m,l,21600r21600,l21600,xe">
+                <v:stroke joinstyle="miter"/>
+                <v:path gradientshapeok="t" o:connecttype="rect"/>
+              </v:shapetype>
+              <v:shape id="Textové pole 2" o:spid="_x0000_s1026" type="#_x0000_t202" style="position:absolute;left:0;text-align:left;margin-left:216.75pt;margin-top:84.6pt;width:81.85pt;height:14.6pt;z-index:251664384;visibility:visible;mso-wrap-style:square;mso-width-percent:0;mso-height-percent:0;mso-wrap-distance-left:9pt;mso-wrap-distance-top:3.6pt;mso-wrap-distance-right:9pt;mso-wrap-distance-bottom:3.6pt;mso-position-horizontal:absolute;mso-position-horizontal-relative:text;mso-position-vertical:absolute;mso-position-vertical-relative:text;mso-width-percent:0;mso-height-percent:0;mso-width-relative:margin;mso-height-relative:margin;v-text-anchor:top" o:gfxdata="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" filled="f" stroked="f">
+                <v:textbox>
+                  <w:txbxContent>
+                    <w:p>
+                      <w:pPr>
+                        <w:jc w:val="center"/>
+                        <w:rPr>
+                          <w:sz w:val="14"/>
+                          <w:szCs w:val="14"/>
+                          <w:lang w:val="en-US"/>
+                        </w:rPr>
+                      </w:pPr>
+                      <w:proofErr w:type="spellStart"/>
+                      <w:r>
+                        <w:rPr>
+                          <w:sz w:val="14"/>
+                          <w:szCs w:val="14"/>
+                          <w:lang w:val="en-US"/>
+                        </w:rPr>
+                        <w:t>Obrázek</w:t>
+                      </w:r>
+                      <w:proofErr w:type="spellEnd"/>
+                      <w:r>
+                        <w:rPr>
+                          <w:sz w:val="14"/>
+                          <w:szCs w:val="14"/>
+                          <w:lang w:val="en-US"/>
+                        </w:rPr>
+                        <w:t xml:space="preserve"> 1: </w:t>
+                      </w:r>
+                      <w:proofErr w:type="spellStart"/>
+                      <w:r>
+                        <w:rPr>
+                          <w:sz w:val="14"/>
+                          <w:szCs w:val="14"/>
+                          <w:lang w:val="en-US"/>
+                        </w:rPr>
+                        <w:t>Výpis</w:t>
+                      </w:r>
+                      <w:proofErr w:type="spellEnd"/>
+                      <w:r>
+                        <w:rPr>
+                          <w:sz w:val="14"/>
+                          <w:szCs w:val="14"/>
+                          <w:lang w:val="en-US"/>
+                        </w:rPr>
+                        <w:t xml:space="preserve"> </w:t>
+                      </w:r>
+                      <w:proofErr w:type="spellStart"/>
+                      <w:r>
+                        <w:rPr>
+                          <w:sz w:val="14"/>
+                          <w:szCs w:val="14"/>
+                          <w:lang w:val="en-US"/>
+                        </w:rPr>
+                        <w:t>článků</w:t>
+                      </w:r>
+                      <w:proofErr w:type="spellEnd"/>
+                    </w:p>
+                  </w:txbxContent>
+                </v:textbox>
+              </v:shape>
+            </w:pict>
+          </mc:Fallback>
+        </mc:AlternateContent>
+      </w:r>
+      <w:r>
+        <w:drawing>
+          <wp:inline distT="0" distB="0" distL="0" distR="0" wp14:anchorId="443D2E50" wp14:editId="533783D1">
+            <wp:extent cx="5943600" cy="1108075"/>
+            <wp:effectExtent l="0" t="0" r="0" b="0"/>
+            <wp:docPr id="6" name="Obrázek 6"/>
+            <wp:cNvGraphicFramePr>
+              <a:graphicFrameLocks xmlns:a="http://schemas.openxmlformats.org/drawingml/2006/main" noChangeAspect="1"/>
+            </wp:cNvGraphicFramePr>
+            <a:graphic xmlns:a="http://schemas.openxmlformats.org/drawingml/2006/main">
+              <a:graphicData uri="http://schemas.openxmlformats.org/drawingml/2006/picture">
+                <pic:pic xmlns:pic="http://schemas.openxmlformats.org/drawingml/2006/picture">
+                  <pic:nvPicPr>
+                    <pic:cNvPr id="1" name=""/>
+                    <pic:cNvPicPr/>
+                  </pic:nvPicPr>
+                  <pic:blipFill>
+                    <a:blip r:embed="rId7"/>
+                    <a:stretch>
+                      <a:fillRect/>
+                    </a:stretch>
+                  </pic:blipFill>
+                  <pic:spPr>
+                    <a:xfrm>
+                      <a:off x="0" y="0"/>
+                      <a:ext cx="5943600" cy="1108075"/>
+                    </a:xfrm>
+                    <a:prstGeom prst="rect">
+                      <a:avLst/>
+                    </a:prstGeom>
+                  </pic:spPr>
+                </pic:pic>
+              </a:graphicData>
+            </a:graphic>
+          </wp:inline>
+        </w:drawing>
+      </w:r>
+    </w:p>
+    <w:p/>
+    <w:p>
+      <w:pPr>
+        <w:pStyle w:val="Odstavecseseznamem"/>
+        <w:numPr>
+          <w:ilvl w:val="0"/>
+          <w:numId w:val="4"/>
+        </w:numPr>
+      </w:pPr>
+      <w:r>
+        <w:t>Dále si můžete zobrazit všechny doposud odeslané verze jednotlivých článků. Pro to stačí kliknout na článek a verze se vypíšou pod ním</w:t>
+      </w:r>
+    </w:p>
+    <w:p>
+      <w:pPr>
+        <w:ind w:left="705"/>
+      </w:pPr>
+      <w:r>
+        <w:rPr>
+          <w:noProof/>
+        </w:rPr>
+        <mc:AlternateContent>
+          <mc:Choice Requires="wps">
+            <w:drawing>
+              <wp:anchor distT="0" distB="0" distL="114300" distR="114300" simplePos="0" relativeHeight="251665408" behindDoc="0" locked="0" layoutInCell="1" allowOverlap="1" wp14:anchorId="24B847B1" wp14:editId="34337B7E">
+                <wp:simplePos x="0" y="0"/>
+                <wp:positionH relativeFrom="margin">
+                  <wp:posOffset>2688045</wp:posOffset>
+                </wp:positionH>
+                <wp:positionV relativeFrom="paragraph">
+                  <wp:posOffset>1223233</wp:posOffset>
+                </wp:positionV>
+                <wp:extent cx="1351280" cy="185420"/>
+                <wp:effectExtent l="0" t="0" r="0" b="5080"/>
+                <wp:wrapNone/>
+                <wp:docPr id="11" name="Textové pole 2"/>
+                <wp:cNvGraphicFramePr>
+                  <a:graphicFrameLocks xmlns:a="http://schemas.openxmlformats.org/drawingml/2006/main"/>
+                </wp:cNvGraphicFramePr>
+                <a:graphic xmlns:a="http://schemas.openxmlformats.org/drawingml/2006/main">
+                  <a:graphicData uri="http://schemas.microsoft.com/office/word/2010/wordprocessingShape">
+                    <wps:wsp>
+                      <wps:cNvSpPr txBox="1">
+                        <a:spLocks noChangeArrowheads="1"/>
+                      </wps:cNvSpPr>
+                      <wps:spPr bwMode="auto">
+                        <a:xfrm>
+                          <a:off x="0" y="0"/>
+                          <a:ext cx="1351280" cy="185420"/>
+                        </a:xfrm>
+                        <a:prstGeom prst="rect">
+                          <a:avLst/>
+                        </a:prstGeom>
+                        <a:noFill/>
+                        <a:ln>
+                          <a:noFill/>
+                        </a:ln>
+                      </wps:spPr>
+                      <wps:style>
+                        <a:lnRef idx="0">
+                          <a:scrgbClr r="0" g="0" b="0"/>
+                        </a:lnRef>
+                        <a:fillRef idx="0">
+                          <a:scrgbClr r="0" g="0" b="0"/>
+                        </a:fillRef>
+                        <a:effectRef idx="0">
+                          <a:scrgbClr r="0" g="0" b="0"/>
+                        </a:effectRef>
+                        <a:fontRef idx="minor">
+                          <a:schemeClr val="dk1"/>
+                        </a:fontRef>
+                      </wps:style>
+                      <wps:txbx>
+                        <w:txbxContent>
+                          <w:p>
+                            <w:pPr>
+                              <w:jc w:val="center"/>
+                              <w:rPr>
+                                <w:sz w:val="14"/>
+                                <w:szCs w:val="14"/>
+                                <w:lang w:val="en-US"/>
+                              </w:rPr>
+                            </w:pPr>
+                            <w:proofErr w:type="spellStart"/>
+                            <w:r>
+                              <w:rPr>
+                                <w:sz w:val="14"/>
+                                <w:szCs w:val="14"/>
+                                <w:lang w:val="en-US"/>
+                              </w:rPr>
+                              <w:t>Obrázek</w:t>
+                            </w:r>
+                            <w:proofErr w:type="spellEnd"/>
+                            <w:r>
+                              <w:rPr>
+                                <w:sz w:val="14"/>
+                                <w:szCs w:val="14"/>
+                                <w:lang w:val="en-US"/>
+                              </w:rPr>
+                              <w:t xml:space="preserve"> </w:t>
+                            </w:r>
+                            <w:r>
+                              <w:rPr>
+                                <w:sz w:val="14"/>
+                                <w:szCs w:val="14"/>
+                                <w:lang w:val="en-US"/>
+                              </w:rPr>
+                              <w:t>2</w:t>
+                            </w:r>
+                            <w:r>
+                              <w:rPr>
+                                <w:sz w:val="14"/>
+                                <w:szCs w:val="14"/>
+                                <w:lang w:val="en-US"/>
+                              </w:rPr>
+                              <w:t xml:space="preserve">: </w:t>
+                            </w:r>
+                            <w:proofErr w:type="spellStart"/>
+                            <w:r>
+                              <w:rPr>
+                                <w:sz w:val="14"/>
+                                <w:szCs w:val="14"/>
+                                <w:lang w:val="en-US"/>
+                              </w:rPr>
+                              <w:t>Výpis</w:t>
+                            </w:r>
+                            <w:proofErr w:type="spellEnd"/>
+                            <w:r>
+                              <w:rPr>
+                                <w:sz w:val="14"/>
+                                <w:szCs w:val="14"/>
+                                <w:lang w:val="en-US"/>
+                              </w:rPr>
+                              <w:t xml:space="preserve"> </w:t>
+                            </w:r>
+                            <w:proofErr w:type="spellStart"/>
+                            <w:r>
+                              <w:rPr>
+                                <w:sz w:val="14"/>
+                                <w:szCs w:val="14"/>
+                                <w:lang w:val="en-US"/>
+                              </w:rPr>
+                              <w:t>verzí</w:t>
+                            </w:r>
+                            <w:proofErr w:type="spellEnd"/>
+                            <w:r>
+                              <w:rPr>
+                                <w:sz w:val="14"/>
+                                <w:szCs w:val="14"/>
+                                <w:lang w:val="en-US"/>
+                              </w:rPr>
+                              <w:t xml:space="preserve"> </w:t>
+                            </w:r>
+                            <w:proofErr w:type="spellStart"/>
+                            <w:r>
+                              <w:rPr>
+                                <w:sz w:val="14"/>
+                                <w:szCs w:val="14"/>
+                                <w:lang w:val="en-US"/>
+                              </w:rPr>
+                              <w:t>článku</w:t>
+                            </w:r>
+                            <w:proofErr w:type="spellEnd"/>
+                          </w:p>
+                        </w:txbxContent>
+                      </wps:txbx>
+                      <wps:bodyPr rot="0" vert="horz" wrap="square" lIns="91440" tIns="45720" rIns="91440" bIns="45720" anchor="t" anchorCtr="0">
+                        <a:noAutofit/>
+                      </wps:bodyPr>
+                    </wps:wsp>
+                  </a:graphicData>
+                </a:graphic>
+              </wp:anchor>
+            </w:drawing>
+          </mc:Choice>
+          <mc:Fallback>
+            <w:pict>
+              <v:shape w14:anchorId="24B847B1" id="_x0000_s1027" type="#_x0000_t202" style="position:absolute;left:0;text-align:left;margin-left:211.65pt;margin-top:96.3pt;width:106.4pt;height:14.6pt;z-index:251665408;visibility:visible;mso-wrap-style:square;mso-wrap-distance-left:9pt;mso-wrap-distance-top:0;mso-wrap-distance-right:9pt;mso-wrap-distance-bottom:0;mso-position-horizontal:absolute;mso-position-horizontal-relative:margin;mso-position-vertical:absolute;mso-position-vertical-relative:text;v-text-anchor:top" o:gfxdata="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" filled="f" stroked="f">
+                <v:textbox>
+                  <w:txbxContent>
+                    <w:p>
+                      <w:pPr>
+                        <w:jc w:val="center"/>
+                        <w:rPr>
+                          <w:sz w:val="14"/>
+                          <w:szCs w:val="14"/>
+                          <w:lang w:val="en-US"/>
+                        </w:rPr>
+                      </w:pPr>
+                      <w:proofErr w:type="spellStart"/>
+                      <w:r>
+                        <w:rPr>
+                          <w:sz w:val="14"/>
+                          <w:szCs w:val="14"/>
+                          <w:lang w:val="en-US"/>
+                        </w:rPr>
+                        <w:t>Obrázek</w:t>
+                      </w:r>
+                      <w:proofErr w:type="spellEnd"/>
+                      <w:r>
+                        <w:rPr>
+                          <w:sz w:val="14"/>
+                          <w:szCs w:val="14"/>
+                          <w:lang w:val="en-US"/>
+                        </w:rPr>
+                        <w:t xml:space="preserve"> </w:t>
+                      </w:r>
+                      <w:r>
+                        <w:rPr>
+                          <w:sz w:val="14"/>
+                          <w:szCs w:val="14"/>
+                          <w:lang w:val="en-US"/>
+                        </w:rPr>
+                        <w:t>2</w:t>
+                      </w:r>
+                      <w:r>
+                        <w:rPr>
+                          <w:sz w:val="14"/>
+                          <w:szCs w:val="14"/>
+                          <w:lang w:val="en-US"/>
+                        </w:rPr>
+                        <w:t xml:space="preserve">: </w:t>
+                      </w:r>
+                      <w:proofErr w:type="spellStart"/>
+                      <w:r>
+                        <w:rPr>
+                          <w:sz w:val="14"/>
+                          <w:szCs w:val="14"/>
+                          <w:lang w:val="en-US"/>
+                        </w:rPr>
+                        <w:t>Výpis</w:t>
+                      </w:r>
+                      <w:proofErr w:type="spellEnd"/>
+                      <w:r>
+                        <w:rPr>
+                          <w:sz w:val="14"/>
+                          <w:szCs w:val="14"/>
+                          <w:lang w:val="en-US"/>
+                        </w:rPr>
+                        <w:t xml:space="preserve"> </w:t>
+                      </w:r>
+                      <w:proofErr w:type="spellStart"/>
+                      <w:r>
+                        <w:rPr>
+                          <w:sz w:val="14"/>
+                          <w:szCs w:val="14"/>
+                          <w:lang w:val="en-US"/>
+                        </w:rPr>
+                        <w:t>verzí</w:t>
+                      </w:r>
+                      <w:proofErr w:type="spellEnd"/>
+                      <w:r>
+                        <w:rPr>
+                          <w:sz w:val="14"/>
+                          <w:szCs w:val="14"/>
+                          <w:lang w:val="en-US"/>
+                        </w:rPr>
+                        <w:t xml:space="preserve"> </w:t>
+                      </w:r>
+                      <w:proofErr w:type="spellStart"/>
+                      <w:r>
+                        <w:rPr>
+                          <w:sz w:val="14"/>
+                          <w:szCs w:val="14"/>
+                          <w:lang w:val="en-US"/>
+                        </w:rPr>
+                        <w:t>článku</w:t>
+                      </w:r>
+                      <w:proofErr w:type="spellEnd"/>
+                    </w:p>
+                  </w:txbxContent>
+                </v:textbox>
+                <w10:wrap anchorx="margin"/>
+              </v:shape>
+            </w:pict>
+          </mc:Fallback>
+        </mc:AlternateContent>
+      </w:r>
+      <w:r>
+        <w:drawing>
+          <wp:inline distT="0" distB="0" distL="0" distR="0" wp14:anchorId="65A8F33F" wp14:editId="0386660C">
+            <wp:extent cx="5943600" cy="1219835"/>
+            <wp:effectExtent l="0" t="0" r="0" b="0"/>
+            <wp:docPr id="7" name="Obrázek 7"/>
+            <wp:cNvGraphicFramePr>
+              <a:graphicFrameLocks xmlns:a="http://schemas.openxmlformats.org/drawingml/2006/main" noChangeAspect="1"/>
+            </wp:cNvGraphicFramePr>
+            <a:graphic xmlns:a="http://schemas.openxmlformats.org/drawingml/2006/main">
+              <a:graphicData uri="http://schemas.openxmlformats.org/drawingml/2006/picture">
+                <pic:pic xmlns:pic="http://schemas.openxmlformats.org/drawingml/2006/picture">
+                  <pic:nvPicPr>
+                    <pic:cNvPr id="1" name=""/>
+                    <pic:cNvPicPr/>
+                  </pic:nvPicPr>
+                  <pic:blipFill>
+                    <a:blip r:embed="rId8"/>
+                    <a:stretch>
+                      <a:fillRect/>
+                    </a:stretch>
+                  </pic:blipFill>
+                  <pic:spPr>
+                    <a:xfrm>
+                      <a:off x="0" y="0"/>
+                      <a:ext cx="5943600" cy="1219835"/>
+                    </a:xfrm>
+                    <a:prstGeom prst="rect">
+                      <a:avLst/>
+                    </a:prstGeom>
+                  </pic:spPr>
+                </pic:pic>
+              </a:graphicData>
+            </a:graphic>
+          </wp:inline>
+        </w:drawing>
+      </w:r>
+    </w:p>
+    <w:p/>
+    <w:p>
+      <w:pPr>
+        <w:pStyle w:val="Odstavecseseznamem"/>
+        <w:numPr>
+          <w:ilvl w:val="0"/>
+          <w:numId w:val="4"/>
+        </w:numPr>
+      </w:pPr>
+      <w:r>
+        <w:t>Zde vidíte jednotlivé verze přehledně v tabulce</w:t>
+      </w:r>
+    </w:p>
+    <w:p>
+      <w:pPr>
+        <w:pStyle w:val="Odstavecseseznamem"/>
+        <w:numPr>
+          <w:ilvl w:val="0"/>
+          <w:numId w:val="4"/>
+        </w:numPr>
+      </w:pPr>
+      <w:r>
+        <w:t>Je zde také vidět stav, ve kterém se verze momentálně nachází a datum, kdy jste danou verzi odeslal</w:t>
+      </w:r>
+    </w:p>
+    <w:p>
+      <w:pPr>
+        <w:pStyle w:val="Odstavecseseznamem"/>
+        <w:numPr>
+          <w:ilvl w:val="0"/>
+          <w:numId w:val="4"/>
+        </w:numPr>
+      </w:pPr>
+      <w:r>
+        <w:t>Tlačítkem „Zobrazit detail“ si můžete zobrazit více detailů o verzi, jako například posudky (pokud existují) a také Váš chat s redakcí k dané verzi</w:t>
+      </w:r>
+    </w:p>
+    <w:p>
+      <w:pPr>
+        <w:rPr>
+          <w:b/>
+          <w:bCs/>
+          <w:sz w:val="32"/>
+          <w:szCs w:val="32"/>
+        </w:rPr>
+      </w:pPr>
+      <w:r>
+        <w:rPr>
+          <w:b/>
+          <w:bCs/>
+          <w:sz w:val="32"/>
+          <w:szCs w:val="32"/>
+        </w:rPr>
+        <w:br w:type="page"/>
+      </w:r>
+    </w:p>
+    <w:p>
+      <w:pPr>
+        <w:pStyle w:val="Odstavecseseznamem"/>
+        <w:numPr>
+          <w:ilvl w:val="0"/>
+          <w:numId w:val="6"/>
+        </w:numPr>
+        <w:rPr>
+          <w:b/>
+          <w:bCs/>
+          <w:sz w:val="32"/>
+          <w:szCs w:val="32"/>
+        </w:rPr>
+      </w:pPr>
+      <w:r>
+        <w:rPr>
+          <w:b/>
+          <w:bCs/>
+          <w:sz w:val="32"/>
+          <w:szCs w:val="32"/>
+        </w:rPr>
+        <w:lastRenderedPageBreak/>
+        <w:t>Zobrazení detailu verze článku</w:t>
+      </w:r>
+    </w:p>
+    <w:p>
+      <w:pPr>
+        <w:pStyle w:val="Odstavecseseznamem"/>
+        <w:numPr>
+          <w:ilvl w:val="0"/>
+          <w:numId w:val="12"/>
+        </w:numPr>
+      </w:pPr>
+      <w:r>
+        <w:t>Po kliknutí na „Zobrazit detail“ se Vám zobrazí tato stránka</w:t>
+      </w:r>
+    </w:p>
+    <w:p>
+      <w:pPr>
+        <w:jc w:val="center"/>
+      </w:pPr>
+      <w:r>
+        <w:rPr>
+          <w:noProof/>
+        </w:rPr>
+        <mc:AlternateContent>
+          <mc:Choice Requires="wps">
+            <w:drawing>
+              <wp:anchor distT="45720" distB="45720" distL="114300" distR="114300" simplePos="0" relativeHeight="251667456" behindDoc="0" locked="0" layoutInCell="1" allowOverlap="1" wp14:anchorId="3CFAEF02" wp14:editId="2CEB9280">
+                <wp:simplePos x="0" y="0"/>
+                <wp:positionH relativeFrom="column">
+                  <wp:posOffset>1752858</wp:posOffset>
+                </wp:positionH>
+                <wp:positionV relativeFrom="paragraph">
+                  <wp:posOffset>3890534</wp:posOffset>
+                </wp:positionV>
+                <wp:extent cx="2507064" cy="185420"/>
+                <wp:effectExtent l="0" t="0" r="0" b="5080"/>
+                <wp:wrapNone/>
+                <wp:docPr id="12" name="Textové pole 2"/>
+                <wp:cNvGraphicFramePr>
+                  <a:graphicFrameLocks xmlns:a="http://schemas.openxmlformats.org/drawingml/2006/main"/>
+                </wp:cNvGraphicFramePr>
+                <a:graphic xmlns:a="http://schemas.openxmlformats.org/drawingml/2006/main">
+                  <a:graphicData uri="http://schemas.microsoft.com/office/word/2010/wordprocessingShape">
+                    <wps:wsp>
+                      <wps:cNvSpPr txBox="1">
+                        <a:spLocks noChangeArrowheads="1"/>
+                      </wps:cNvSpPr>
+                      <wps:spPr bwMode="auto">
+                        <a:xfrm>
+                          <a:off x="0" y="0"/>
+                          <a:ext cx="2507064" cy="185420"/>
+                        </a:xfrm>
+                        <a:prstGeom prst="rect">
+                          <a:avLst/>
+                        </a:prstGeom>
+                        <a:noFill/>
+                        <a:ln>
+                          <a:noFill/>
+                        </a:ln>
+                      </wps:spPr>
+                      <wps:style>
+                        <a:lnRef idx="0">
+                          <a:scrgbClr r="0" g="0" b="0"/>
+                        </a:lnRef>
+                        <a:fillRef idx="0">
+                          <a:scrgbClr r="0" g="0" b="0"/>
+                        </a:fillRef>
+                        <a:effectRef idx="0">
+                          <a:scrgbClr r="0" g="0" b="0"/>
+                        </a:effectRef>
+                        <a:fontRef idx="minor">
+                          <a:schemeClr val="dk1"/>
+                        </a:fontRef>
+                      </wps:style>
+                      <wps:txbx>
+                        <w:txbxContent>
+                          <w:p>
+                            <w:pPr>
+                              <w:jc w:val="center"/>
+                              <w:rPr>
+                                <w:sz w:val="14"/>
+                                <w:szCs w:val="14"/>
+                                <w:lang w:val="en-US"/>
+                              </w:rPr>
+                            </w:pPr>
+                            <w:proofErr w:type="spellStart"/>
+                            <w:r>
+                              <w:rPr>
+                                <w:sz w:val="14"/>
+                                <w:szCs w:val="14"/>
+                                <w:lang w:val="en-US"/>
+                              </w:rPr>
+                              <w:t>Obrázek</w:t>
+                            </w:r>
+                            <w:proofErr w:type="spellEnd"/>
+                            <w:r>
+                              <w:rPr>
+                                <w:sz w:val="14"/>
+                                <w:szCs w:val="14"/>
+                                <w:lang w:val="en-US"/>
+                              </w:rPr>
+                              <w:t xml:space="preserve"> </w:t>
+                            </w:r>
+                            <w:r>
+                              <w:rPr>
+                                <w:sz w:val="14"/>
+                                <w:szCs w:val="14"/>
+                                <w:lang w:val="en-US"/>
+                              </w:rPr>
+                              <w:t>3</w:t>
+                            </w:r>
+                            <w:r>
+                              <w:rPr>
+                                <w:sz w:val="14"/>
+                                <w:szCs w:val="14"/>
+                                <w:lang w:val="en-US"/>
+                              </w:rPr>
+                              <w:t xml:space="preserve">: </w:t>
+                            </w:r>
+                            <w:proofErr w:type="spellStart"/>
+                            <w:r>
+                              <w:rPr>
+                                <w:sz w:val="14"/>
+                                <w:szCs w:val="14"/>
+                                <w:lang w:val="en-US"/>
+                              </w:rPr>
+                              <w:t>Struktura</w:t>
+                            </w:r>
+                            <w:proofErr w:type="spellEnd"/>
+                            <w:r>
+                              <w:rPr>
+                                <w:sz w:val="14"/>
+                                <w:szCs w:val="14"/>
+                                <w:lang w:val="en-US"/>
+                              </w:rPr>
+                              <w:t xml:space="preserve"> </w:t>
+                            </w:r>
+                            <w:proofErr w:type="spellStart"/>
+                            <w:r>
+                              <w:rPr>
+                                <w:sz w:val="14"/>
+                                <w:szCs w:val="14"/>
+                                <w:lang w:val="en-US"/>
+                              </w:rPr>
+                              <w:t>stránky</w:t>
+                            </w:r>
+                            <w:proofErr w:type="spellEnd"/>
+                            <w:r>
+                              <w:rPr>
+                                <w:sz w:val="14"/>
+                                <w:szCs w:val="14"/>
+                                <w:lang w:val="en-US"/>
+                              </w:rPr>
+                              <w:t xml:space="preserve"> s </w:t>
+                            </w:r>
+                            <w:proofErr w:type="spellStart"/>
+                            <w:r>
+                              <w:rPr>
+                                <w:sz w:val="14"/>
+                                <w:szCs w:val="14"/>
+                                <w:lang w:val="en-US"/>
+                              </w:rPr>
+                              <w:t>detaily</w:t>
+                            </w:r>
+                            <w:proofErr w:type="spellEnd"/>
+                            <w:r>
+                              <w:rPr>
+                                <w:sz w:val="14"/>
+                                <w:szCs w:val="14"/>
+                                <w:lang w:val="en-US"/>
+                              </w:rPr>
+                              <w:t xml:space="preserve"> pro </w:t>
+                            </w:r>
+                            <w:proofErr w:type="spellStart"/>
+                            <w:r>
+                              <w:rPr>
+                                <w:sz w:val="14"/>
+                                <w:szCs w:val="14"/>
+                                <w:lang w:val="en-US"/>
+                              </w:rPr>
+                              <w:t>verzi</w:t>
+                            </w:r>
+                            <w:proofErr w:type="spellEnd"/>
+                            <w:r>
+                              <w:rPr>
+                                <w:sz w:val="14"/>
+                                <w:szCs w:val="14"/>
+                                <w:lang w:val="en-US"/>
+                              </w:rPr>
+                              <w:t xml:space="preserve"> </w:t>
+                            </w:r>
+                            <w:proofErr w:type="spellStart"/>
+                            <w:r>
+                              <w:rPr>
+                                <w:sz w:val="14"/>
+                                <w:szCs w:val="14"/>
+                                <w:lang w:val="en-US"/>
+                              </w:rPr>
+                              <w:t>článku</w:t>
+                            </w:r>
+                            <w:proofErr w:type="spellEnd"/>
+                          </w:p>
+                        </w:txbxContent>
+                      </wps:txbx>
+                      <wps:bodyPr rot="0" vert="horz" wrap="square" lIns="91440" tIns="45720" rIns="91440" bIns="45720" anchor="t" anchorCtr="0">
+                        <a:noAutofit/>
+                      </wps:bodyPr>
+                    </wps:wsp>
+                  </a:graphicData>
+                </a:graphic>
+                <wp14:sizeRelH relativeFrom="margin">
+                  <wp14:pctWidth>0</wp14:pctWidth>
+                </wp14:sizeRelH>
+                <wp14:sizeRelV relativeFrom="margin">
+                  <wp14:pctHeight>0</wp14:pctHeight>
+                </wp14:sizeRelV>
+              </wp:anchor>
+            </w:drawing>
+          </mc:Choice>
+          <mc:Fallback>
+            <w:pict>
+              <v:shape w14:anchorId="3CFAEF02" id="_x0000_s1028" type="#_x0000_t202" style="position:absolute;left:0;text-align:left;margin-left:138pt;margin-top:306.35pt;width:197.4pt;height:14.6pt;z-index:251667456;visibility:visible;mso-wrap-style:square;mso-width-percent:0;mso-height-percent:0;mso-wrap-distance-left:9pt;mso-wrap-distance-top:3.6pt;mso-wrap-distance-right:9pt;mso-wrap-distance-bottom:3.6pt;mso-position-horizontal:absolute;mso-position-horizontal-relative:text;mso-position-vertical:absolute;mso-position-vertical-relative:text;mso-width-percent:0;mso-height-percent:0;mso-width-relative:margin;mso-height-relative:margin;v-text-anchor:top" o:gfxdata="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" filled="f" stroked="f">
+                <v:textbox>
+                  <w:txbxContent>
+                    <w:p>
+                      <w:pPr>
+                        <w:jc w:val="center"/>
+                        <w:rPr>
+                          <w:sz w:val="14"/>
+                          <w:szCs w:val="14"/>
+                          <w:lang w:val="en-US"/>
+                        </w:rPr>
+                      </w:pPr>
+                      <w:proofErr w:type="spellStart"/>
+                      <w:r>
+                        <w:rPr>
+                          <w:sz w:val="14"/>
+                          <w:szCs w:val="14"/>
+                          <w:lang w:val="en-US"/>
+                        </w:rPr>
+                        <w:t>Obrázek</w:t>
+                      </w:r>
+                      <w:proofErr w:type="spellEnd"/>
+                      <w:r>
+                        <w:rPr>
+                          <w:sz w:val="14"/>
+                          <w:szCs w:val="14"/>
+                          <w:lang w:val="en-US"/>
+                        </w:rPr>
+                        <w:t xml:space="preserve"> </w:t>
+                      </w:r>
+                      <w:r>
+                        <w:rPr>
+                          <w:sz w:val="14"/>
+                          <w:szCs w:val="14"/>
+                          <w:lang w:val="en-US"/>
+                        </w:rPr>
+                        <w:t>3</w:t>
+                      </w:r>
+                      <w:r>
+                        <w:rPr>
+                          <w:sz w:val="14"/>
+                          <w:szCs w:val="14"/>
+                          <w:lang w:val="en-US"/>
+                        </w:rPr>
+                        <w:t xml:space="preserve">: </w:t>
+                      </w:r>
+                      <w:proofErr w:type="spellStart"/>
+                      <w:r>
+                        <w:rPr>
+                          <w:sz w:val="14"/>
+                          <w:szCs w:val="14"/>
+                          <w:lang w:val="en-US"/>
+                        </w:rPr>
+                        <w:t>Struktura</w:t>
+                      </w:r>
+                      <w:proofErr w:type="spellEnd"/>
+                      <w:r>
+                        <w:rPr>
+                          <w:sz w:val="14"/>
+                          <w:szCs w:val="14"/>
+                          <w:lang w:val="en-US"/>
+                        </w:rPr>
+                        <w:t xml:space="preserve"> </w:t>
+                      </w:r>
+                      <w:proofErr w:type="spellStart"/>
+                      <w:r>
+                        <w:rPr>
+                          <w:sz w:val="14"/>
+                          <w:szCs w:val="14"/>
+                          <w:lang w:val="en-US"/>
+                        </w:rPr>
+                        <w:t>stránky</w:t>
+                      </w:r>
+                      <w:proofErr w:type="spellEnd"/>
+                      <w:r>
+                        <w:rPr>
+                          <w:sz w:val="14"/>
+                          <w:szCs w:val="14"/>
+                          <w:lang w:val="en-US"/>
+                        </w:rPr>
+                        <w:t xml:space="preserve"> s </w:t>
+                      </w:r>
+                      <w:proofErr w:type="spellStart"/>
+                      <w:r>
+                        <w:rPr>
+                          <w:sz w:val="14"/>
+                          <w:szCs w:val="14"/>
+                          <w:lang w:val="en-US"/>
+                        </w:rPr>
+                        <w:t>detaily</w:t>
+                      </w:r>
+                      <w:proofErr w:type="spellEnd"/>
+                      <w:r>
+                        <w:rPr>
+                          <w:sz w:val="14"/>
+                          <w:szCs w:val="14"/>
+                          <w:lang w:val="en-US"/>
+                        </w:rPr>
+                        <w:t xml:space="preserve"> pro </w:t>
+                      </w:r>
+                      <w:proofErr w:type="spellStart"/>
+                      <w:r>
+                        <w:rPr>
+                          <w:sz w:val="14"/>
+                          <w:szCs w:val="14"/>
+                          <w:lang w:val="en-US"/>
+                        </w:rPr>
+                        <w:t>verzi</w:t>
+                      </w:r>
+                      <w:proofErr w:type="spellEnd"/>
+                      <w:r>
+                        <w:rPr>
+                          <w:sz w:val="14"/>
+                          <w:szCs w:val="14"/>
+                          <w:lang w:val="en-US"/>
+                        </w:rPr>
+                        <w:t xml:space="preserve"> </w:t>
+                      </w:r>
+                      <w:proofErr w:type="spellStart"/>
+                      <w:r>
+                        <w:rPr>
+                          <w:sz w:val="14"/>
+                          <w:szCs w:val="14"/>
+                          <w:lang w:val="en-US"/>
+                        </w:rPr>
+                        <w:t>článku</w:t>
+                      </w:r>
+                      <w:proofErr w:type="spellEnd"/>
+                    </w:p>
+                  </w:txbxContent>
+                </v:textbox>
+              </v:shape>
+            </w:pict>
+          </mc:Fallback>
+        </mc:AlternateContent>
+      </w:r>
+      <w:r>
+        <w:drawing>
+          <wp:inline distT="0" distB="0" distL="0" distR="0" wp14:anchorId="480CF28B" wp14:editId="1904A3AE">
+            <wp:extent cx="5943600" cy="3867150"/>
+            <wp:effectExtent l="0" t="0" r="0" b="0"/>
+            <wp:docPr id="8" name="Obrázek 8"/>
+            <wp:cNvGraphicFramePr>
+              <a:graphicFrameLocks xmlns:a="http://schemas.openxmlformats.org/drawingml/2006/main" noChangeAspect="1"/>
+            </wp:cNvGraphicFramePr>
+            <a:graphic xmlns:a="http://schemas.openxmlformats.org/drawingml/2006/main">
+              <a:graphicData uri="http://schemas.openxmlformats.org/drawingml/2006/picture">
+                <pic:pic xmlns:pic="http://schemas.openxmlformats.org/drawingml/2006/picture">
+                  <pic:nvPicPr>
+                    <pic:cNvPr id="1" name=""/>
+                    <pic:cNvPicPr/>
+                  </pic:nvPicPr>
+                  <pic:blipFill>
+                    <a:blip r:embed="rId9"/>
+                    <a:stretch>
+                      <a:fillRect/>
+                    </a:stretch>
+                  </pic:blipFill>
+                  <pic:spPr>
+                    <a:xfrm>
+                      <a:off x="0" y="0"/>
+                      <a:ext cx="5943600" cy="3867150"/>
+                    </a:xfrm>
+                    <a:prstGeom prst="rect">
+                      <a:avLst/>
+                    </a:prstGeom>
+                  </pic:spPr>
+                </pic:pic>
+              </a:graphicData>
+            </a:graphic>
+          </wp:inline>
+        </w:drawing>
+      </w:r>
+    </w:p>
+    <w:p>
+      <w:pPr>
+        <w:rPr>
+          <w:b/>
+          <w:bCs/>
+          <w:sz w:val="24"/>
+          <w:szCs w:val="24"/>
+        </w:rPr>
+      </w:pPr>
+    </w:p>
+    <w:p>
+      <w:pPr>
+        <w:pStyle w:val="Odstavecseseznamem"/>
+        <w:numPr>
+          <w:ilvl w:val="0"/>
+          <w:numId w:val="11"/>
+        </w:numPr>
+        <w:rPr>
+          <w:b/>
+          <w:bCs/>
+          <w:sz w:val="24"/>
+          <w:szCs w:val="24"/>
+        </w:rPr>
+      </w:pPr>
+      <w:r>
+        <w:rPr>
+          <w:b/>
+          <w:bCs/>
+          <w:sz w:val="24"/>
+          <w:szCs w:val="24"/>
+        </w:rPr>
+        <w:t>Struktura</w:t>
+      </w:r>
+    </w:p>
+    <w:p>
+      <w:pPr>
+        <w:pStyle w:val="Odstavecseseznamem"/>
+        <w:numPr>
+          <w:ilvl w:val="1"/>
+          <w:numId w:val="11"/>
+        </w:numPr>
+      </w:pPr>
+      <w:r>
+        <w:rPr>
+          <w:u w:val="single"/>
+        </w:rPr>
+        <w:t>Zpět na výpis</w:t>
+      </w:r>
+      <w:r>
+        <w:t xml:space="preserve"> </w:t>
+      </w:r>
+    </w:p>
+    <w:p>
+      <w:pPr>
+        <w:pStyle w:val="Odstavecseseznamem"/>
+        <w:numPr>
+          <w:ilvl w:val="2"/>
+          <w:numId w:val="11"/>
+        </w:numPr>
+      </w:pPr>
+      <w:r>
+        <w:t>Tímto tlačítkem se můžete vrátit zpět na výpis všech Vašich článků a verzí</w:t>
+      </w:r>
+    </w:p>
+    <w:p>
+      <w:pPr>
+        <w:pStyle w:val="Odstavecseseznamem"/>
+        <w:numPr>
+          <w:ilvl w:val="1"/>
+          <w:numId w:val="11"/>
+        </w:numPr>
+      </w:pPr>
+      <w:r>
+        <w:rPr>
+          <w:u w:val="single"/>
+        </w:rPr>
+        <w:t>Zobrazit článek</w:t>
+      </w:r>
+    </w:p>
+    <w:p>
+      <w:pPr>
+        <w:pStyle w:val="Odstavecseseznamem"/>
+        <w:numPr>
+          <w:ilvl w:val="2"/>
+          <w:numId w:val="11"/>
+        </w:numPr>
+      </w:pPr>
+      <w:r>
+        <w:t>Po kliknutí na toto tlačítko se Vám zobrazí celý článek v plném znění, jak jste ho nahrál do časopisu (buď přímo v prohlížeči, nebo se Vám zobrazí okno, kde si můžete vybrat, zdali chcete soubor otevřít či uložit)</w:t>
+      </w:r>
+    </w:p>
+    <w:p>
+      <w:pPr>
+        <w:pStyle w:val="Odstavecseseznamem"/>
+        <w:numPr>
+          <w:ilvl w:val="1"/>
+          <w:numId w:val="11"/>
+        </w:numPr>
+      </w:pPr>
+      <w:r>
+        <w:rPr>
+          <w:u w:val="single"/>
+        </w:rPr>
+        <w:t>Vytvořit novou verzi</w:t>
+      </w:r>
+    </w:p>
+    <w:p>
+      <w:pPr>
+        <w:pStyle w:val="Odstavecseseznamem"/>
+        <w:numPr>
+          <w:ilvl w:val="2"/>
+          <w:numId w:val="11"/>
+        </w:numPr>
+      </w:pPr>
+      <w:r>
+        <w:t>Pokud to verze umožňuje, tímto tlačítkem můžete vytvořit novou verzi k danému článku</w:t>
+      </w:r>
+    </w:p>
+    <w:p>
+      <w:pPr>
+        <w:pStyle w:val="Odstavecseseznamem"/>
+        <w:numPr>
+          <w:ilvl w:val="2"/>
+          <w:numId w:val="11"/>
+        </w:numPr>
+      </w:pPr>
+      <w:r>
+        <w:t>Po kliknutí budete odkázáni na ten samý formulář, kterým vytváříte nový článek (viz. Obrázek 6), většina informací bude ovšem předvyplněna a Vám pouze stačí nahrát soubor, který bude obsahovat text nové verze článku a formulář odeslat</w:t>
+      </w:r>
+    </w:p>
+    <w:p>
+      <w:pPr>
+        <w:pStyle w:val="Odstavecseseznamem"/>
+        <w:numPr>
+          <w:ilvl w:val="1"/>
+          <w:numId w:val="11"/>
+        </w:numPr>
+        <w:rPr>
+          <w:u w:val="single"/>
+        </w:rPr>
+      </w:pPr>
+      <w:r>
+        <w:rPr>
+          <w:u w:val="single"/>
+        </w:rPr>
+        <w:t>Informace o článku</w:t>
+      </w:r>
+    </w:p>
+    <w:p>
+      <w:pPr>
+        <w:pStyle w:val="Odstavecseseznamem"/>
+        <w:numPr>
+          <w:ilvl w:val="2"/>
+          <w:numId w:val="11"/>
+        </w:numPr>
+        <w:rPr>
+          <w:u w:val="single"/>
+        </w:rPr>
+      </w:pPr>
+      <w:r>
+        <w:t>V této sekci máte všechny informace o dané verzi článku</w:t>
+      </w:r>
+    </w:p>
+    <w:p>
+      <w:pPr>
+        <w:pStyle w:val="Odstavecseseznamem"/>
+        <w:numPr>
+          <w:ilvl w:val="2"/>
+          <w:numId w:val="11"/>
+        </w:numPr>
+        <w:rPr>
+          <w:u w:val="single"/>
+        </w:rPr>
+      </w:pPr>
+      <w:r>
+        <w:t>Název – jméno článku</w:t>
+      </w:r>
+    </w:p>
+    <w:p>
+      <w:pPr>
+        <w:pStyle w:val="Odstavecseseznamem"/>
+        <w:numPr>
+          <w:ilvl w:val="2"/>
+          <w:numId w:val="11"/>
+        </w:numPr>
+        <w:rPr>
+          <w:u w:val="single"/>
+        </w:rPr>
+      </w:pPr>
+      <w:r>
+        <w:t>Verze – kolikátou verzi článku máte právě zobrazenou</w:t>
+      </w:r>
+    </w:p>
+    <w:p>
+      <w:pPr>
+        <w:pStyle w:val="Odstavecseseznamem"/>
+        <w:numPr>
+          <w:ilvl w:val="2"/>
+          <w:numId w:val="11"/>
+        </w:numPr>
+        <w:rPr>
+          <w:u w:val="single"/>
+        </w:rPr>
+      </w:pPr>
+      <w:r>
+        <w:t>Datum nahrání – kdy jste danou verzi nahrál do systému</w:t>
+      </w:r>
+    </w:p>
+    <w:p>
+      <w:pPr>
+        <w:pStyle w:val="Odstavecseseznamem"/>
+        <w:numPr>
+          <w:ilvl w:val="2"/>
+          <w:numId w:val="11"/>
+        </w:numPr>
+        <w:rPr>
+          <w:u w:val="single"/>
+        </w:rPr>
+      </w:pPr>
+      <w:r>
+        <w:lastRenderedPageBreak/>
+        <w:t>Stav – aktuální stav dané verze</w:t>
+      </w:r>
+    </w:p>
+    <w:p>
+      <w:pPr>
+        <w:pStyle w:val="Odstavecseseznamem"/>
+        <w:numPr>
+          <w:ilvl w:val="2"/>
+          <w:numId w:val="11"/>
+        </w:numPr>
+        <w:rPr>
+          <w:u w:val="single"/>
+        </w:rPr>
+      </w:pPr>
+      <w:r>
+        <w:t>Téma – do jakého časopisu byl článek odeslán</w:t>
+      </w:r>
+    </w:p>
+    <w:p>
+      <w:pPr>
+        <w:pStyle w:val="Odstavecseseznamem"/>
+        <w:numPr>
+          <w:ilvl w:val="1"/>
+          <w:numId w:val="11"/>
+        </w:numPr>
+        <w:rPr>
+          <w:u w:val="single"/>
+        </w:rPr>
+      </w:pPr>
+      <w:r>
+        <w:rPr>
+          <w:u w:val="single"/>
+        </w:rPr>
+        <w:drawing>
+          <wp:anchor distT="0" distB="0" distL="114300" distR="114300" simplePos="0" relativeHeight="251662336" behindDoc="0" locked="0" layoutInCell="1" allowOverlap="1" wp14:anchorId="2FE6630E" wp14:editId="6AB16DDA">
+            <wp:simplePos x="0" y="0"/>
+            <wp:positionH relativeFrom="column">
+              <wp:posOffset>4792345</wp:posOffset>
+            </wp:positionH>
+            <wp:positionV relativeFrom="paragraph">
+              <wp:posOffset>1431</wp:posOffset>
+            </wp:positionV>
+            <wp:extent cx="1853921" cy="1118974"/>
+            <wp:effectExtent l="0" t="0" r="0" b="5080"/>
+            <wp:wrapSquare wrapText="bothSides"/>
+            <wp:docPr id="10" name="Obrázek 10"/>
+            <wp:cNvGraphicFramePr>
+              <a:graphicFrameLocks xmlns:a="http://schemas.openxmlformats.org/drawingml/2006/main" noChangeAspect="1"/>
+            </wp:cNvGraphicFramePr>
+            <a:graphic xmlns:a="http://schemas.openxmlformats.org/drawingml/2006/main">
+              <a:graphicData uri="http://schemas.openxmlformats.org/drawingml/2006/picture">
+                <pic:pic xmlns:pic="http://schemas.openxmlformats.org/drawingml/2006/picture">
+                  <pic:nvPicPr>
+                    <pic:cNvPr id="1" name=""/>
+                    <pic:cNvPicPr/>
+                  </pic:nvPicPr>
+                  <pic:blipFill>
+                    <a:blip r:embed="rId10">
+                      <a:extLst>
+                        <a:ext uri="{28A0092B-C50C-407E-A947-70E740481C1C}">
+                          <a14:useLocalDpi xmlns:a14="http://schemas.microsoft.com/office/drawing/2010/main" val="0"/>
+                        </a:ext>
+                      </a:extLst>
+                    </a:blip>
+                    <a:stretch>
+                      <a:fillRect/>
+                    </a:stretch>
+                  </pic:blipFill>
+                  <pic:spPr>
+                    <a:xfrm>
+                      <a:off x="0" y="0"/>
+                      <a:ext cx="1853921" cy="1118974"/>
+                    </a:xfrm>
+                    <a:prstGeom prst="rect">
+                      <a:avLst/>
+                    </a:prstGeom>
+                  </pic:spPr>
+                </pic:pic>
+              </a:graphicData>
+            </a:graphic>
+          </wp:anchor>
+        </w:drawing>
+      </w:r>
+      <w:r>
+        <w:rPr>
+          <w:u w:val="single"/>
+        </w:rPr>
+        <w:t>Oponentní posudky</w:t>
+      </w:r>
+      <w:r>
+        <w:t xml:space="preserve"> </w:t>
+      </w:r>
+    </w:p>
+    <w:p>
+      <w:pPr>
+        <w:pStyle w:val="Odstavecseseznamem"/>
+        <w:numPr>
+          <w:ilvl w:val="2"/>
+          <w:numId w:val="11"/>
+        </w:numPr>
+        <w:rPr>
+          <w:u w:val="single"/>
+        </w:rPr>
+      </w:pPr>
+      <w:r>
+        <w:t>Zde se zobrazí posudky k Vaší verzi článku</w:t>
+      </w:r>
+    </w:p>
+    <w:p>
+      <w:pPr>
+        <w:pStyle w:val="Odstavecseseznamem"/>
+        <w:numPr>
+          <w:ilvl w:val="2"/>
+          <w:numId w:val="11"/>
+        </w:numPr>
+        <w:rPr>
+          <w:u w:val="single"/>
+        </w:rPr>
+      </w:pPr>
+      <w:r>
+        <w:t>Zároveň se zde nachází tlačítko „Odpovědět“ – tímto můžete napsat své vyjádření k posudku</w:t>
+      </w:r>
+    </w:p>
+    <w:p>
+      <w:pPr>
+        <w:pStyle w:val="Odstavecseseznamem"/>
+        <w:numPr>
+          <w:ilvl w:val="2"/>
+          <w:numId w:val="11"/>
+        </w:numPr>
+        <w:rPr>
+          <w:u w:val="single"/>
+        </w:rPr>
+      </w:pPr>
+      <w:r>
+        <w:rPr>
+          <w:noProof/>
+        </w:rPr>
+        <mc:AlternateContent>
+          <mc:Choice Requires="wps">
+            <w:drawing>
+              <wp:anchor distT="45720" distB="45720" distL="114300" distR="114300" simplePos="0" relativeHeight="251669504" behindDoc="0" locked="0" layoutInCell="1" allowOverlap="1" wp14:anchorId="622D25E5" wp14:editId="0928BB49">
+                <wp:simplePos x="0" y="0"/>
+                <wp:positionH relativeFrom="column">
+                  <wp:posOffset>4762835</wp:posOffset>
+                </wp:positionH>
+                <wp:positionV relativeFrom="paragraph">
+                  <wp:posOffset>360324</wp:posOffset>
+                </wp:positionV>
+                <wp:extent cx="1874017" cy="185420"/>
+                <wp:effectExtent l="0" t="0" r="0" b="5080"/>
+                <wp:wrapNone/>
+                <wp:docPr id="13" name="Textové pole 2"/>
+                <wp:cNvGraphicFramePr>
+                  <a:graphicFrameLocks xmlns:a="http://schemas.openxmlformats.org/drawingml/2006/main"/>
+                </wp:cNvGraphicFramePr>
+                <a:graphic xmlns:a="http://schemas.openxmlformats.org/drawingml/2006/main">
+                  <a:graphicData uri="http://schemas.microsoft.com/office/word/2010/wordprocessingShape">
+                    <wps:wsp>
+                      <wps:cNvSpPr txBox="1">
+                        <a:spLocks noChangeArrowheads="1"/>
+                      </wps:cNvSpPr>
+                      <wps:spPr bwMode="auto">
+                        <a:xfrm>
+                          <a:off x="0" y="0"/>
+                          <a:ext cx="1874017" cy="185420"/>
+                        </a:xfrm>
+                        <a:prstGeom prst="rect">
+                          <a:avLst/>
+                        </a:prstGeom>
+                        <a:noFill/>
+                        <a:ln>
+                          <a:noFill/>
+                        </a:ln>
+                      </wps:spPr>
+                      <wps:style>
+                        <a:lnRef idx="0">
+                          <a:scrgbClr r="0" g="0" b="0"/>
+                        </a:lnRef>
+                        <a:fillRef idx="0">
+                          <a:scrgbClr r="0" g="0" b="0"/>
+                        </a:fillRef>
+                        <a:effectRef idx="0">
+                          <a:scrgbClr r="0" g="0" b="0"/>
+                        </a:effectRef>
+                        <a:fontRef idx="minor">
+                          <a:schemeClr val="dk1"/>
+                        </a:fontRef>
+                      </wps:style>
+                      <wps:txbx>
+                        <w:txbxContent>
+                          <w:p>
+                            <w:pPr>
+                              <w:jc w:val="center"/>
+                              <w:rPr>
+                                <w:sz w:val="14"/>
+                                <w:szCs w:val="14"/>
+                                <w:lang w:val="en-US"/>
+                              </w:rPr>
+                            </w:pPr>
+                            <w:proofErr w:type="spellStart"/>
+                            <w:r>
+                              <w:rPr>
+                                <w:sz w:val="14"/>
+                                <w:szCs w:val="14"/>
+                                <w:lang w:val="en-US"/>
+                              </w:rPr>
+                              <w:t>Obrázek</w:t>
+                            </w:r>
+                            <w:proofErr w:type="spellEnd"/>
+                            <w:r>
+                              <w:rPr>
+                                <w:sz w:val="14"/>
+                                <w:szCs w:val="14"/>
+                                <w:lang w:val="en-US"/>
+                              </w:rPr>
+                              <w:t xml:space="preserve"> </w:t>
+                            </w:r>
+                            <w:r>
+                              <w:rPr>
+                                <w:sz w:val="14"/>
+                                <w:szCs w:val="14"/>
+                                <w:lang w:val="en-US"/>
+                              </w:rPr>
+                              <w:t xml:space="preserve">4: </w:t>
+                            </w:r>
+                            <w:proofErr w:type="spellStart"/>
+                            <w:r>
+                              <w:rPr>
+                                <w:sz w:val="14"/>
+                                <w:szCs w:val="14"/>
+                                <w:lang w:val="en-US"/>
+                              </w:rPr>
+                              <w:t>Formulář</w:t>
+                            </w:r>
+                            <w:proofErr w:type="spellEnd"/>
+                            <w:r>
+                              <w:rPr>
+                                <w:sz w:val="14"/>
+                                <w:szCs w:val="14"/>
+                                <w:lang w:val="en-US"/>
+                              </w:rPr>
+                              <w:t xml:space="preserve"> pro </w:t>
+                            </w:r>
+                            <w:proofErr w:type="spellStart"/>
+                            <w:r>
+                              <w:rPr>
+                                <w:sz w:val="14"/>
+                                <w:szCs w:val="14"/>
+                                <w:lang w:val="en-US"/>
+                              </w:rPr>
+                              <w:t>odpověď</w:t>
+                            </w:r>
+                            <w:proofErr w:type="spellEnd"/>
+                            <w:r>
+                              <w:rPr>
+                                <w:sz w:val="14"/>
+                                <w:szCs w:val="14"/>
+                                <w:lang w:val="en-US"/>
+                              </w:rPr>
+                              <w:t xml:space="preserve"> </w:t>
+                            </w:r>
+                            <w:proofErr w:type="spellStart"/>
+                            <w:r>
+                              <w:rPr>
+                                <w:sz w:val="14"/>
+                                <w:szCs w:val="14"/>
+                                <w:lang w:val="en-US"/>
+                              </w:rPr>
+                              <w:t>na</w:t>
+                            </w:r>
+                            <w:proofErr w:type="spellEnd"/>
+                            <w:r>
+                              <w:rPr>
+                                <w:sz w:val="14"/>
+                                <w:szCs w:val="14"/>
+                                <w:lang w:val="en-US"/>
+                              </w:rPr>
+                              <w:t xml:space="preserve"> </w:t>
+                            </w:r>
+                            <w:proofErr w:type="spellStart"/>
+                            <w:r>
+                              <w:rPr>
+                                <w:sz w:val="14"/>
+                                <w:szCs w:val="14"/>
+                                <w:lang w:val="en-US"/>
+                              </w:rPr>
+                              <w:t>posudek</w:t>
+                            </w:r>
+                            <w:proofErr w:type="spellEnd"/>
+                          </w:p>
+                        </w:txbxContent>
+                      </wps:txbx>
+                      <wps:bodyPr rot="0" vert="horz" wrap="square" lIns="91440" tIns="45720" rIns="91440" bIns="45720" anchor="t" anchorCtr="0">
+                        <a:noAutofit/>
+                      </wps:bodyPr>
+                    </wps:wsp>
+                  </a:graphicData>
+                </a:graphic>
+                <wp14:sizeRelH relativeFrom="margin">
+                  <wp14:pctWidth>0</wp14:pctWidth>
+                </wp14:sizeRelH>
+                <wp14:sizeRelV relativeFrom="margin">
+                  <wp14:pctHeight>0</wp14:pctHeight>
+                </wp14:sizeRelV>
+              </wp:anchor>
+            </w:drawing>
+          </mc:Choice>
+          <mc:Fallback>
+            <w:pict>
+              <v:shape w14:anchorId="622D25E5" id="_x0000_s1029" type="#_x0000_t202" style="position:absolute;left:0;text-align:left;margin-left:375.05pt;margin-top:28.35pt;width:147.55pt;height:14.6pt;z-index:251669504;visibility:visible;mso-wrap-style:square;mso-width-percent:0;mso-height-percent:0;mso-wrap-distance-left:9pt;mso-wrap-distance-top:3.6pt;mso-wrap-distance-right:9pt;mso-wrap-distance-bottom:3.6pt;mso-position-horizontal:absolute;mso-position-horizontal-relative:text;mso-position-vertical:absolute;mso-position-vertical-relative:text;mso-width-percent:0;mso-height-percent:0;mso-width-relative:margin;mso-height-relative:margin;v-text-anchor:top" o:gfxdata="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" filled="f" stroked="f">
+                <v:textbox>
+                  <w:txbxContent>
+                    <w:p>
+                      <w:pPr>
+                        <w:jc w:val="center"/>
+                        <w:rPr>
+                          <w:sz w:val="14"/>
+                          <w:szCs w:val="14"/>
+                          <w:lang w:val="en-US"/>
+                        </w:rPr>
+                      </w:pPr>
+                      <w:proofErr w:type="spellStart"/>
+                      <w:r>
+                        <w:rPr>
+                          <w:sz w:val="14"/>
+                          <w:szCs w:val="14"/>
+                          <w:lang w:val="en-US"/>
+                        </w:rPr>
+                        <w:t>Obrázek</w:t>
+                      </w:r>
+                      <w:proofErr w:type="spellEnd"/>
+                      <w:r>
+                        <w:rPr>
+                          <w:sz w:val="14"/>
+                          <w:szCs w:val="14"/>
+                          <w:lang w:val="en-US"/>
+                        </w:rPr>
+                        <w:t xml:space="preserve"> </w:t>
+                      </w:r>
+                      <w:r>
+                        <w:rPr>
+                          <w:sz w:val="14"/>
+                          <w:szCs w:val="14"/>
+                          <w:lang w:val="en-US"/>
+                        </w:rPr>
+                        <w:t xml:space="preserve">4: </w:t>
+                      </w:r>
+                      <w:proofErr w:type="spellStart"/>
+                      <w:r>
+                        <w:rPr>
+                          <w:sz w:val="14"/>
+                          <w:szCs w:val="14"/>
+                          <w:lang w:val="en-US"/>
+                        </w:rPr>
+                        <w:t>Formulář</w:t>
+                      </w:r>
+                      <w:proofErr w:type="spellEnd"/>
+                      <w:r>
+                        <w:rPr>
+                          <w:sz w:val="14"/>
+                          <w:szCs w:val="14"/>
+                          <w:lang w:val="en-US"/>
+                        </w:rPr>
+                        <w:t xml:space="preserve"> pro </w:t>
+                      </w:r>
+                      <w:proofErr w:type="spellStart"/>
+                      <w:r>
+                        <w:rPr>
+                          <w:sz w:val="14"/>
+                          <w:szCs w:val="14"/>
+                          <w:lang w:val="en-US"/>
+                        </w:rPr>
+                        <w:t>odpověď</w:t>
+                      </w:r>
+                      <w:proofErr w:type="spellEnd"/>
+                      <w:r>
+                        <w:rPr>
+                          <w:sz w:val="14"/>
+                          <w:szCs w:val="14"/>
+                          <w:lang w:val="en-US"/>
+                        </w:rPr>
+                        <w:t xml:space="preserve"> </w:t>
+                      </w:r>
+                      <w:proofErr w:type="spellStart"/>
+                      <w:r>
+                        <w:rPr>
+                          <w:sz w:val="14"/>
+                          <w:szCs w:val="14"/>
+                          <w:lang w:val="en-US"/>
+                        </w:rPr>
+                        <w:t>na</w:t>
+                      </w:r>
+                      <w:proofErr w:type="spellEnd"/>
+                      <w:r>
+                        <w:rPr>
+                          <w:sz w:val="14"/>
+                          <w:szCs w:val="14"/>
+                          <w:lang w:val="en-US"/>
+                        </w:rPr>
+                        <w:t xml:space="preserve"> </w:t>
+                      </w:r>
+                      <w:proofErr w:type="spellStart"/>
+                      <w:r>
+                        <w:rPr>
+                          <w:sz w:val="14"/>
+                          <w:szCs w:val="14"/>
+                          <w:lang w:val="en-US"/>
+                        </w:rPr>
+                        <w:t>posudek</w:t>
+                      </w:r>
+                      <w:proofErr w:type="spellEnd"/>
+                    </w:p>
+                  </w:txbxContent>
+                </v:textbox>
+              </v:shape>
+            </w:pict>
+          </mc:Fallback>
+        </mc:AlternateContent>
+      </w:r>
+      <w:r>
+        <w:t>Odpověď napište do připraveného pole a až budete se svou odpovědí spokojen, kliknutím na tlačítko odpověď odešlete</w:t>
+      </w:r>
+    </w:p>
+    <w:p>
+      <w:pPr>
+        <w:pStyle w:val="Odstavecseseznamem"/>
+        <w:numPr>
+          <w:ilvl w:val="2"/>
+          <w:numId w:val="11"/>
+        </w:numPr>
+        <w:rPr>
+          <w:u w:val="single"/>
+        </w:rPr>
+      </w:pPr>
+      <w:r>
+        <w:t>Pozn.: Posudky musí být vytvořeny recenzenty a odeslány redaktorem k Vám, pokud takto nebylo učiněno, nic zde nebude zobrazeno</w:t>
+      </w:r>
+    </w:p>
+    <w:p>
+      <w:pPr>
+        <w:pStyle w:val="Odstavecseseznamem"/>
+        <w:numPr>
+          <w:ilvl w:val="1"/>
+          <w:numId w:val="11"/>
+        </w:numPr>
+        <w:rPr>
+          <w:u w:val="single"/>
+        </w:rPr>
+      </w:pPr>
+      <w:r>
+        <w:rPr>
+          <w:u w:val="single"/>
+        </w:rPr>
+        <w:t>Chat s</w:t>
+      </w:r>
+      <w:r>
+        <w:rPr>
+          <w:u w:val="single"/>
+        </w:rPr>
+        <w:t> </w:t>
+      </w:r>
+      <w:r>
+        <w:rPr>
+          <w:u w:val="single"/>
+        </w:rPr>
+        <w:t>redakcí</w:t>
+      </w:r>
+    </w:p>
+    <w:p>
+      <w:pPr>
+        <w:pStyle w:val="Odstavecseseznamem"/>
+        <w:numPr>
+          <w:ilvl w:val="2"/>
+          <w:numId w:val="11"/>
+        </w:numPr>
+        <w:rPr>
+          <w:b/>
+          <w:bCs/>
+          <w:sz w:val="32"/>
+          <w:szCs w:val="32"/>
+        </w:rPr>
+      </w:pPr>
+      <w:r>
+        <w:t>Zde bude zobrazena vaše komunikace k dané verzi s redakcí, respektive s redakční radou</w:t>
+      </w:r>
+    </w:p>
+    <w:p>
+      <w:pPr>
+        <w:rPr>
+          <w:b/>
+          <w:bCs/>
+          <w:sz w:val="32"/>
+          <w:szCs w:val="32"/>
+        </w:rPr>
+      </w:pPr>
+    </w:p>
+    <w:p>
+      <w:pPr>
+        <w:pStyle w:val="Odstavecseseznamem"/>
+        <w:numPr>
+          <w:ilvl w:val="0"/>
+          <w:numId w:val="6"/>
+        </w:numPr>
+        <w:rPr>
+          <w:b/>
+          <w:bCs/>
+          <w:sz w:val="32"/>
+          <w:szCs w:val="32"/>
+        </w:rPr>
+      </w:pPr>
+      <w:r>
+        <w:rPr>
+          <w:b/>
+          <w:bCs/>
+          <w:sz w:val="32"/>
+          <w:szCs w:val="32"/>
+        </w:rPr>
+        <w:t>Vytvoření nového článku</w:t>
+      </w:r>
+    </w:p>
+    <w:p>
+      <w:pPr>
+        <w:pStyle w:val="Odstavecseseznamem"/>
+        <w:numPr>
+          <w:ilvl w:val="0"/>
+          <w:numId w:val="4"/>
+        </w:numPr>
+      </w:pPr>
+      <w:r>
         <w:t>Jakožto autor můžete do časopisu odeslat článek. K vytvoření a odeslání článku slouží příslušný formulář, do kterého se dostanete přes tlačítko v menu</w:t>
       </w:r>
     </w:p>
@@ -79,6 +1869,257 @@
       <w:pPr>
         <w:jc w:val="center"/>
       </w:pPr>
+      <w:r>
+        <w:rPr>
+          <w:noProof/>
+        </w:rPr>
+        <mc:AlternateContent>
+          <mc:Choice Requires="wps">
+            <w:drawing>
+              <wp:anchor distT="45720" distB="45720" distL="114300" distR="114300" simplePos="0" relativeHeight="251671552" behindDoc="0" locked="0" layoutInCell="1" allowOverlap="1" wp14:anchorId="50DFE460" wp14:editId="561FFDEB">
+                <wp:simplePos x="0" y="0"/>
+                <wp:positionH relativeFrom="margin">
+                  <wp:align>center</wp:align>
+                </wp:positionH>
+                <wp:positionV relativeFrom="paragraph">
+                  <wp:posOffset>1231321</wp:posOffset>
+                </wp:positionV>
+                <wp:extent cx="1979525" cy="185420"/>
+                <wp:effectExtent l="0" t="0" r="0" b="5080"/>
+                <wp:wrapNone/>
+                <wp:docPr id="14" name="Textové pole 2"/>
+                <wp:cNvGraphicFramePr>
+                  <a:graphicFrameLocks xmlns:a="http://schemas.openxmlformats.org/drawingml/2006/main"/>
+                </wp:cNvGraphicFramePr>
+                <a:graphic xmlns:a="http://schemas.openxmlformats.org/drawingml/2006/main">
+                  <a:graphicData uri="http://schemas.microsoft.com/office/word/2010/wordprocessingShape">
+                    <wps:wsp>
+                      <wps:cNvSpPr txBox="1">
+                        <a:spLocks noChangeArrowheads="1"/>
+                      </wps:cNvSpPr>
+                      <wps:spPr bwMode="auto">
+                        <a:xfrm>
+                          <a:off x="0" y="0"/>
+                          <a:ext cx="1979525" cy="185420"/>
+                        </a:xfrm>
+                        <a:prstGeom prst="rect">
+                          <a:avLst/>
+                        </a:prstGeom>
+                        <a:noFill/>
+                        <a:ln>
+                          <a:noFill/>
+                        </a:ln>
+                      </wps:spPr>
+                      <wps:style>
+                        <a:lnRef idx="0">
+                          <a:scrgbClr r="0" g="0" b="0"/>
+                        </a:lnRef>
+                        <a:fillRef idx="0">
+                          <a:scrgbClr r="0" g="0" b="0"/>
+                        </a:fillRef>
+                        <a:effectRef idx="0">
+                          <a:scrgbClr r="0" g="0" b="0"/>
+                        </a:effectRef>
+                        <a:fontRef idx="minor">
+                          <a:schemeClr val="dk1"/>
+                        </a:fontRef>
+                      </wps:style>
+                      <wps:txbx>
+                        <w:txbxContent>
+                          <w:p>
+                            <w:pPr>
+                              <w:jc w:val="center"/>
+                              <w:rPr>
+                                <w:sz w:val="14"/>
+                                <w:szCs w:val="14"/>
+                                <w:lang w:val="en-US"/>
+                              </w:rPr>
+                            </w:pPr>
+                            <w:proofErr w:type="spellStart"/>
+                            <w:r>
+                              <w:rPr>
+                                <w:sz w:val="14"/>
+                                <w:szCs w:val="14"/>
+                                <w:lang w:val="en-US"/>
+                              </w:rPr>
+                              <w:t>Obrázek</w:t>
+                            </w:r>
+                            <w:proofErr w:type="spellEnd"/>
+                            <w:r>
+                              <w:rPr>
+                                <w:sz w:val="14"/>
+                                <w:szCs w:val="14"/>
+                                <w:lang w:val="en-US"/>
+                              </w:rPr>
+                              <w:t xml:space="preserve"> </w:t>
+                            </w:r>
+                            <w:r>
+                              <w:rPr>
+                                <w:sz w:val="14"/>
+                                <w:szCs w:val="14"/>
+                                <w:lang w:val="en-US"/>
+                              </w:rPr>
+                              <w:t xml:space="preserve">5: </w:t>
+                            </w:r>
+                            <w:proofErr w:type="spellStart"/>
+                            <w:r>
+                              <w:rPr>
+                                <w:sz w:val="14"/>
+                                <w:szCs w:val="14"/>
+                                <w:lang w:val="en-US"/>
+                              </w:rPr>
+                              <w:t>Položka</w:t>
+                            </w:r>
+                            <w:proofErr w:type="spellEnd"/>
+                            <w:r>
+                              <w:rPr>
+                                <w:sz w:val="14"/>
+                                <w:szCs w:val="14"/>
+                                <w:lang w:val="en-US"/>
+                              </w:rPr>
+                              <w:t xml:space="preserve"> v menu pro </w:t>
+                            </w:r>
+                            <w:proofErr w:type="spellStart"/>
+                            <w:r>
+                              <w:rPr>
+                                <w:sz w:val="14"/>
+                                <w:szCs w:val="14"/>
+                                <w:lang w:val="en-US"/>
+                              </w:rPr>
+                              <w:t>vytvoření</w:t>
+                            </w:r>
+                            <w:proofErr w:type="spellEnd"/>
+                            <w:r>
+                              <w:rPr>
+                                <w:sz w:val="14"/>
+                                <w:szCs w:val="14"/>
+                                <w:lang w:val="en-US"/>
+                              </w:rPr>
+                              <w:t xml:space="preserve"> </w:t>
+                            </w:r>
+                            <w:proofErr w:type="spellStart"/>
+                            <w:r>
+                              <w:rPr>
+                                <w:sz w:val="14"/>
+                                <w:szCs w:val="14"/>
+                                <w:lang w:val="en-US"/>
+                              </w:rPr>
+                              <w:t>článku</w:t>
+                            </w:r>
+                            <w:proofErr w:type="spellEnd"/>
+                          </w:p>
+                        </w:txbxContent>
+                      </wps:txbx>
+                      <wps:bodyPr rot="0" vert="horz" wrap="square" lIns="91440" tIns="45720" rIns="91440" bIns="45720" anchor="t" anchorCtr="0">
+                        <a:noAutofit/>
+                      </wps:bodyPr>
+                    </wps:wsp>
+                  </a:graphicData>
+                </a:graphic>
+                <wp14:sizeRelH relativeFrom="margin">
+                  <wp14:pctWidth>0</wp14:pctWidth>
+                </wp14:sizeRelH>
+                <wp14:sizeRelV relativeFrom="margin">
+                  <wp14:pctHeight>0</wp14:pctHeight>
+                </wp14:sizeRelV>
+              </wp:anchor>
+            </w:drawing>
+          </mc:Choice>
+          <mc:Fallback>
+            <w:pict>
+              <v:shape w14:anchorId="50DFE460" id="_x0000_s1030" type="#_x0000_t202" style="position:absolute;left:0;text-align:left;margin-left:0;margin-top:96.95pt;width:155.85pt;height:14.6pt;z-index:251671552;visibility:visible;mso-wrap-style:square;mso-width-percent:0;mso-height-percent:0;mso-wrap-distance-left:9pt;mso-wrap-distance-top:3.6pt;mso-wrap-distance-right:9pt;mso-wrap-distance-bottom:3.6pt;mso-position-horizontal:center;mso-position-horizontal-relative:margin;mso-position-vertical:absolute;mso-position-vertical-relative:text;mso-width-percent:0;mso-height-percent:0;mso-width-relative:margin;mso-height-relative:margin;v-text-anchor:top" o:gfxdata="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" filled="f" stroked="f">
+                <v:textbox>
+                  <w:txbxContent>
+                    <w:p>
+                      <w:pPr>
+                        <w:jc w:val="center"/>
+                        <w:rPr>
+                          <w:sz w:val="14"/>
+                          <w:szCs w:val="14"/>
+                          <w:lang w:val="en-US"/>
+                        </w:rPr>
+                      </w:pPr>
+                      <w:proofErr w:type="spellStart"/>
+                      <w:r>
+                        <w:rPr>
+                          <w:sz w:val="14"/>
+                          <w:szCs w:val="14"/>
+                          <w:lang w:val="en-US"/>
+                        </w:rPr>
+                        <w:t>Obrázek</w:t>
+                      </w:r>
+                      <w:proofErr w:type="spellEnd"/>
+                      <w:r>
+                        <w:rPr>
+                          <w:sz w:val="14"/>
+                          <w:szCs w:val="14"/>
+                          <w:lang w:val="en-US"/>
+                        </w:rPr>
+                        <w:t xml:space="preserve"> </w:t>
+                      </w:r>
+                      <w:r>
+                        <w:rPr>
+                          <w:sz w:val="14"/>
+                          <w:szCs w:val="14"/>
+                          <w:lang w:val="en-US"/>
+                        </w:rPr>
+                        <w:t xml:space="preserve">5: </w:t>
+                      </w:r>
+                      <w:proofErr w:type="spellStart"/>
+                      <w:r>
+                        <w:rPr>
+                          <w:sz w:val="14"/>
+                          <w:szCs w:val="14"/>
+                          <w:lang w:val="en-US"/>
+                        </w:rPr>
+                        <w:t>Položka</w:t>
+                      </w:r>
+                      <w:proofErr w:type="spellEnd"/>
+                      <w:r>
+                        <w:rPr>
+                          <w:sz w:val="14"/>
+                          <w:szCs w:val="14"/>
+                          <w:lang w:val="en-US"/>
+                        </w:rPr>
+                        <w:t xml:space="preserve"> v menu pro </w:t>
+                      </w:r>
+                      <w:proofErr w:type="spellStart"/>
+                      <w:r>
+                        <w:rPr>
+                          <w:sz w:val="14"/>
+                          <w:szCs w:val="14"/>
+                          <w:lang w:val="en-US"/>
+                        </w:rPr>
+                        <w:t>vytvoření</w:t>
+                      </w:r>
+                      <w:proofErr w:type="spellEnd"/>
+                      <w:r>
+                        <w:rPr>
+                          <w:sz w:val="14"/>
+                          <w:szCs w:val="14"/>
+                          <w:lang w:val="en-US"/>
+                        </w:rPr>
+                        <w:t xml:space="preserve"> </w:t>
+                      </w:r>
+                      <w:proofErr w:type="spellStart"/>
+                      <w:r>
+                        <w:rPr>
+                          <w:sz w:val="14"/>
+                          <w:szCs w:val="14"/>
+                          <w:lang w:val="en-US"/>
+                        </w:rPr>
+                        <w:t>článku</w:t>
+                      </w:r>
+                      <w:proofErr w:type="spellEnd"/>
+                    </w:p>
+                  </w:txbxContent>
+                </v:textbox>
+                <w10:wrap anchorx="margin"/>
+              </v:shape>
+            </w:pict>
+          </mc:Fallback>
+        </mc:AlternateContent>
+      </w:r>
       <w:r>
         <w:rPr>
           <w:noProof/>
@@ -150,6 +2191,9 @@
         </mc:AlternateContent>
       </w:r>
       <w:r>
+        <w:rPr>
+          <w:noProof/>
+        </w:rPr>
         <w:drawing>
           <wp:inline distT="0" distB="0" distL="0" distR="0" wp14:anchorId="4B31FB22" wp14:editId="1FB9E8C0">
             <wp:extent cx="5943600" cy="1194435"/>
@@ -166,7 +2210,7 @@
                     <pic:cNvPicPr/>
                   </pic:nvPicPr>
                   <pic:blipFill>
-                    <a:blip r:embed="rId7"/>
+                    <a:blip r:embed="rId11"/>
                     <a:stretch>
                       <a:fillRect/>
                     </a:stretch>
@@ -187,6 +2231,7 @@
         </w:drawing>
       </w:r>
     </w:p>
+    <w:p/>
     <w:p>
       <w:pPr>
         <w:pStyle w:val="Odstavecseseznamem"/>
@@ -201,6 +2246,368 @@
     </w:p>
     <w:p>
       <w:r>
+        <w:rPr>
+          <w:noProof/>
+        </w:rPr>
+        <mc:AlternateContent>
+          <mc:Choice Requires="wps">
+            <w:drawing>
+              <wp:anchor distT="45720" distB="45720" distL="114300" distR="114300" simplePos="0" relativeHeight="251673600" behindDoc="0" locked="0" layoutInCell="1" allowOverlap="1" wp14:anchorId="531C787B" wp14:editId="27E05BC7">
+                <wp:simplePos x="0" y="0"/>
+                <wp:positionH relativeFrom="margin">
+                  <wp:align>center</wp:align>
+                </wp:positionH>
+                <wp:positionV relativeFrom="paragraph">
+                  <wp:posOffset>2553112</wp:posOffset>
+                </wp:positionV>
+                <wp:extent cx="2547257" cy="185420"/>
+                <wp:effectExtent l="0" t="0" r="0" b="5080"/>
+                <wp:wrapNone/>
+                <wp:docPr id="15" name="Textové pole 2"/>
+                <wp:cNvGraphicFramePr>
+                  <a:graphicFrameLocks xmlns:a="http://schemas.openxmlformats.org/drawingml/2006/main"/>
+                </wp:cNvGraphicFramePr>
+                <a:graphic xmlns:a="http://schemas.openxmlformats.org/drawingml/2006/main">
+                  <a:graphicData uri="http://schemas.microsoft.com/office/word/2010/wordprocessingShape">
+                    <wps:wsp>
+                      <wps:cNvSpPr txBox="1">
+                        <a:spLocks noChangeArrowheads="1"/>
+                      </wps:cNvSpPr>
+                      <wps:spPr bwMode="auto">
+                        <a:xfrm>
+                          <a:off x="0" y="0"/>
+                          <a:ext cx="2547257" cy="185420"/>
+                        </a:xfrm>
+                        <a:prstGeom prst="rect">
+                          <a:avLst/>
+                        </a:prstGeom>
+                        <a:noFill/>
+                        <a:ln>
+                          <a:noFill/>
+                        </a:ln>
+                      </wps:spPr>
+                      <wps:style>
+                        <a:lnRef idx="0">
+                          <a:scrgbClr r="0" g="0" b="0"/>
+                        </a:lnRef>
+                        <a:fillRef idx="0">
+                          <a:scrgbClr r="0" g="0" b="0"/>
+                        </a:fillRef>
+                        <a:effectRef idx="0">
+                          <a:scrgbClr r="0" g="0" b="0"/>
+                        </a:effectRef>
+                        <a:fontRef idx="minor">
+                          <a:schemeClr val="dk1"/>
+                        </a:fontRef>
+                      </wps:style>
+                      <wps:txbx>
+                        <w:txbxContent>
+                          <w:p>
+                            <w:pPr>
+                              <w:jc w:val="center"/>
+                              <w:rPr>
+                                <w:sz w:val="14"/>
+                                <w:szCs w:val="14"/>
+                                <w:lang w:val="en-US"/>
+                              </w:rPr>
+                            </w:pPr>
+                            <w:proofErr w:type="spellStart"/>
+                            <w:r>
+                              <w:rPr>
+                                <w:sz w:val="14"/>
+                                <w:szCs w:val="14"/>
+                                <w:lang w:val="en-US"/>
+                              </w:rPr>
+                              <w:t>Obrázek</w:t>
+                            </w:r>
+                            <w:proofErr w:type="spellEnd"/>
+                            <w:r>
+                              <w:rPr>
+                                <w:sz w:val="14"/>
+                                <w:szCs w:val="14"/>
+                                <w:lang w:val="en-US"/>
+                              </w:rPr>
+                              <w:t xml:space="preserve"> </w:t>
+                            </w:r>
+                            <w:r>
+                              <w:rPr>
+                                <w:sz w:val="14"/>
+                                <w:szCs w:val="14"/>
+                                <w:lang w:val="en-US"/>
+                              </w:rPr>
+                              <w:t xml:space="preserve">6: </w:t>
+                            </w:r>
+                            <w:proofErr w:type="spellStart"/>
+                            <w:r>
+                              <w:rPr>
+                                <w:sz w:val="14"/>
+                                <w:szCs w:val="14"/>
+                                <w:lang w:val="en-US"/>
+                              </w:rPr>
+                              <w:t>Formulář</w:t>
+                            </w:r>
+                            <w:proofErr w:type="spellEnd"/>
+                            <w:r>
+                              <w:rPr>
+                                <w:sz w:val="14"/>
+                                <w:szCs w:val="14"/>
+                                <w:lang w:val="en-US"/>
+                              </w:rPr>
+                              <w:t xml:space="preserve"> pro </w:t>
+                            </w:r>
+                            <w:proofErr w:type="spellStart"/>
+                            <w:r>
+                              <w:rPr>
+                                <w:sz w:val="14"/>
+                                <w:szCs w:val="14"/>
+                                <w:lang w:val="en-US"/>
+                              </w:rPr>
+                              <w:t>vytváření</w:t>
+                            </w:r>
+                            <w:proofErr w:type="spellEnd"/>
+                            <w:r>
+                              <w:rPr>
+                                <w:sz w:val="14"/>
+                                <w:szCs w:val="14"/>
+                                <w:lang w:val="en-US"/>
+                              </w:rPr>
+                              <w:t xml:space="preserve"> </w:t>
+                            </w:r>
+                            <w:proofErr w:type="spellStart"/>
+                            <w:r>
+                              <w:rPr>
+                                <w:sz w:val="14"/>
+                                <w:szCs w:val="14"/>
+                                <w:lang w:val="en-US"/>
+                              </w:rPr>
+                              <w:t>nového</w:t>
+                            </w:r>
+                            <w:proofErr w:type="spellEnd"/>
+                            <w:r>
+                              <w:rPr>
+                                <w:sz w:val="14"/>
+                                <w:szCs w:val="14"/>
+                                <w:lang w:val="en-US"/>
+                              </w:rPr>
+                              <w:t xml:space="preserve"> </w:t>
+                            </w:r>
+                            <w:proofErr w:type="spellStart"/>
+                            <w:r>
+                              <w:rPr>
+                                <w:sz w:val="14"/>
+                                <w:szCs w:val="14"/>
+                                <w:lang w:val="en-US"/>
+                              </w:rPr>
+                              <w:t>článku</w:t>
+                            </w:r>
+                            <w:proofErr w:type="spellEnd"/>
+                            <w:r>
+                              <w:rPr>
+                                <w:sz w:val="14"/>
+                                <w:szCs w:val="14"/>
+                                <w:lang w:val="en-US"/>
+                              </w:rPr>
+                              <w:t xml:space="preserve"> / </w:t>
+                            </w:r>
+                            <w:proofErr w:type="spellStart"/>
+                            <w:r>
+                              <w:rPr>
+                                <w:sz w:val="14"/>
+                                <w:szCs w:val="14"/>
+                                <w:lang w:val="en-US"/>
+                              </w:rPr>
+                              <w:t>verze</w:t>
+                            </w:r>
+                            <w:proofErr w:type="spellEnd"/>
+                            <w:r>
+                              <w:rPr>
+                                <w:sz w:val="14"/>
+                                <w:szCs w:val="14"/>
+                                <w:lang w:val="en-US"/>
+                              </w:rPr>
+                              <w:t xml:space="preserve"> </w:t>
+                            </w:r>
+                            <w:proofErr w:type="spellStart"/>
+                            <w:r>
+                              <w:rPr>
+                                <w:sz w:val="14"/>
+                                <w:szCs w:val="14"/>
+                                <w:lang w:val="en-US"/>
+                              </w:rPr>
+                              <w:t>článku</w:t>
+                            </w:r>
+                            <w:proofErr w:type="spellEnd"/>
+                          </w:p>
+                        </w:txbxContent>
+                      </wps:txbx>
+                      <wps:bodyPr rot="0" vert="horz" wrap="square" lIns="91440" tIns="45720" rIns="91440" bIns="45720" anchor="t" anchorCtr="0">
+                        <a:noAutofit/>
+                      </wps:bodyPr>
+                    </wps:wsp>
+                  </a:graphicData>
+                </a:graphic>
+                <wp14:sizeRelH relativeFrom="margin">
+                  <wp14:pctWidth>0</wp14:pctWidth>
+                </wp14:sizeRelH>
+                <wp14:sizeRelV relativeFrom="margin">
+                  <wp14:pctHeight>0</wp14:pctHeight>
+                </wp14:sizeRelV>
+              </wp:anchor>
+            </w:drawing>
+          </mc:Choice>
+          <mc:Fallback>
+            <w:pict>
+              <v:shape w14:anchorId="531C787B" id="_x0000_s1031" type="#_x0000_t202" style="position:absolute;margin-left:0;margin-top:201.05pt;width:200.55pt;height:14.6pt;z-index:251673600;visibility:visible;mso-wrap-style:square;mso-width-percent:0;mso-height-percent:0;mso-wrap-distance-left:9pt;mso-wrap-distance-top:3.6pt;mso-wrap-distance-right:9pt;mso-wrap-distance-bottom:3.6pt;mso-position-horizontal:center;mso-position-horizontal-relative:margin;mso-position-vertical:absolute;mso-position-vertical-relative:text;mso-width-percent:0;mso-height-percent:0;mso-width-relative:margin;mso-height-relative:margin;v-text-anchor:top" o:gfxdata="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" filled="f" stroked="f">
+                <v:textbox>
+                  <w:txbxContent>
+                    <w:p>
+                      <w:pPr>
+                        <w:jc w:val="center"/>
+                        <w:rPr>
+                          <w:sz w:val="14"/>
+                          <w:szCs w:val="14"/>
+                          <w:lang w:val="en-US"/>
+                        </w:rPr>
+                      </w:pPr>
+                      <w:proofErr w:type="spellStart"/>
+                      <w:r>
+                        <w:rPr>
+                          <w:sz w:val="14"/>
+                          <w:szCs w:val="14"/>
+                          <w:lang w:val="en-US"/>
+                        </w:rPr>
+                        <w:t>Obrázek</w:t>
+                      </w:r>
+                      <w:proofErr w:type="spellEnd"/>
+                      <w:r>
+                        <w:rPr>
+                          <w:sz w:val="14"/>
+                          <w:szCs w:val="14"/>
+                          <w:lang w:val="en-US"/>
+                        </w:rPr>
+                        <w:t xml:space="preserve"> </w:t>
+                      </w:r>
+                      <w:r>
+                        <w:rPr>
+                          <w:sz w:val="14"/>
+                          <w:szCs w:val="14"/>
+                          <w:lang w:val="en-US"/>
+                        </w:rPr>
+                        <w:t xml:space="preserve">6: </w:t>
+                      </w:r>
+                      <w:proofErr w:type="spellStart"/>
+                      <w:r>
+                        <w:rPr>
+                          <w:sz w:val="14"/>
+                          <w:szCs w:val="14"/>
+                          <w:lang w:val="en-US"/>
+                        </w:rPr>
+                        <w:t>Formulář</w:t>
+                      </w:r>
+                      <w:proofErr w:type="spellEnd"/>
+                      <w:r>
+                        <w:rPr>
+                          <w:sz w:val="14"/>
+                          <w:szCs w:val="14"/>
+                          <w:lang w:val="en-US"/>
+                        </w:rPr>
+                        <w:t xml:space="preserve"> pro </w:t>
+                      </w:r>
+                      <w:proofErr w:type="spellStart"/>
+                      <w:r>
+                        <w:rPr>
+                          <w:sz w:val="14"/>
+                          <w:szCs w:val="14"/>
+                          <w:lang w:val="en-US"/>
+                        </w:rPr>
+                        <w:t>vytváření</w:t>
+                      </w:r>
+                      <w:proofErr w:type="spellEnd"/>
+                      <w:r>
+                        <w:rPr>
+                          <w:sz w:val="14"/>
+                          <w:szCs w:val="14"/>
+                          <w:lang w:val="en-US"/>
+                        </w:rPr>
+                        <w:t xml:space="preserve"> </w:t>
+                      </w:r>
+                      <w:proofErr w:type="spellStart"/>
+                      <w:r>
+                        <w:rPr>
+                          <w:sz w:val="14"/>
+                          <w:szCs w:val="14"/>
+                          <w:lang w:val="en-US"/>
+                        </w:rPr>
+                        <w:t>nového</w:t>
+                      </w:r>
+                      <w:proofErr w:type="spellEnd"/>
+                      <w:r>
+                        <w:rPr>
+                          <w:sz w:val="14"/>
+                          <w:szCs w:val="14"/>
+                          <w:lang w:val="en-US"/>
+                        </w:rPr>
+                        <w:t xml:space="preserve"> </w:t>
+                      </w:r>
+                      <w:proofErr w:type="spellStart"/>
+                      <w:r>
+                        <w:rPr>
+                          <w:sz w:val="14"/>
+                          <w:szCs w:val="14"/>
+                          <w:lang w:val="en-US"/>
+                        </w:rPr>
+                        <w:t>článku</w:t>
+                      </w:r>
+                      <w:proofErr w:type="spellEnd"/>
+                      <w:r>
+                        <w:rPr>
+                          <w:sz w:val="14"/>
+                          <w:szCs w:val="14"/>
+                          <w:lang w:val="en-US"/>
+                        </w:rPr>
+                        <w:t xml:space="preserve"> / </w:t>
+                      </w:r>
+                      <w:proofErr w:type="spellStart"/>
+                      <w:r>
+                        <w:rPr>
+                          <w:sz w:val="14"/>
+                          <w:szCs w:val="14"/>
+                          <w:lang w:val="en-US"/>
+                        </w:rPr>
+                        <w:t>verze</w:t>
+                      </w:r>
+                      <w:proofErr w:type="spellEnd"/>
+                      <w:r>
+                        <w:rPr>
+                          <w:sz w:val="14"/>
+                          <w:szCs w:val="14"/>
+                          <w:lang w:val="en-US"/>
+                        </w:rPr>
+                        <w:t xml:space="preserve"> </w:t>
+                      </w:r>
+                      <w:proofErr w:type="spellStart"/>
+                      <w:r>
+                        <w:rPr>
+                          <w:sz w:val="14"/>
+                          <w:szCs w:val="14"/>
+                          <w:lang w:val="en-US"/>
+                        </w:rPr>
+                        <w:t>článku</w:t>
+                      </w:r>
+                      <w:proofErr w:type="spellEnd"/>
+                    </w:p>
+                  </w:txbxContent>
+                </v:textbox>
+                <w10:wrap anchorx="margin"/>
+              </v:shape>
+            </w:pict>
+          </mc:Fallback>
+        </mc:AlternateContent>
+      </w:r>
+      <w:r>
+        <w:rPr>
+          <w:noProof/>
+        </w:rPr>
         <w:drawing>
           <wp:inline distT="0" distB="0" distL="0" distR="0" wp14:anchorId="7372DB71" wp14:editId="7068C668">
             <wp:extent cx="5943600" cy="2501265"/>
@@ -217,7 +2624,7 @@
                     <pic:cNvPicPr/>
                   </pic:nvPicPr>
                   <pic:blipFill>
-                    <a:blip r:embed="rId8"/>
+                    <a:blip r:embed="rId12"/>
                     <a:stretch>
                       <a:fillRect/>
                     </a:stretch>
@@ -238,6 +2645,7 @@
         </w:drawing>
       </w:r>
     </w:p>
+    <w:p/>
     <w:p>
       <w:pPr>
         <w:pStyle w:val="Odstavecseseznamem"/>
@@ -259,6 +2667,7 @@
           <w:sz w:val="28"/>
           <w:szCs w:val="28"/>
         </w:rPr>
+        <w:lastRenderedPageBreak/>
         <w:t>Popis položek formuláře:</w:t>
       </w:r>
     </w:p>
@@ -339,7 +2748,9 @@
         </w:numPr>
       </w:pPr>
       <w:r>
-        <w:lastRenderedPageBreak/>
+        <w:rPr>
+          <w:noProof/>
+        </w:rPr>
         <w:drawing>
           <wp:anchor distT="0" distB="0" distL="114300" distR="114300" simplePos="0" relativeHeight="251661312" behindDoc="0" locked="0" layoutInCell="1" allowOverlap="1" wp14:anchorId="3BB52B5F" wp14:editId="76B396B2">
             <wp:simplePos x="0" y="0"/>
@@ -364,7 +2775,7 @@
                     <pic:cNvPicPr/>
                   </pic:nvPicPr>
                   <pic:blipFill>
-                    <a:blip r:embed="rId9">
+                    <a:blip r:embed="rId13">
                       <a:extLst>
                         <a:ext uri="{28A0092B-C50C-407E-A947-70E740481C1C}">
                           <a14:useLocalDpi xmlns:a14="http://schemas.microsoft.com/office/drawing/2010/main" val="0"/>
@@ -423,6 +2834,272 @@
           <w:bCs/>
         </w:rPr>
       </w:pPr>
+      <w:r>
+        <w:rPr>
+          <w:noProof/>
+        </w:rPr>
+        <mc:AlternateContent>
+          <mc:Choice Requires="wps">
+            <w:drawing>
+              <wp:anchor distT="45720" distB="45720" distL="114300" distR="114300" simplePos="0" relativeHeight="251675648" behindDoc="0" locked="0" layoutInCell="1" allowOverlap="1" wp14:anchorId="21C570FB" wp14:editId="61FA448B">
+                <wp:simplePos x="0" y="0"/>
+                <wp:positionH relativeFrom="column">
+                  <wp:posOffset>2089465</wp:posOffset>
+                </wp:positionH>
+                <wp:positionV relativeFrom="paragraph">
+                  <wp:posOffset>17256</wp:posOffset>
+                </wp:positionV>
+                <wp:extent cx="2014695" cy="185420"/>
+                <wp:effectExtent l="0" t="0" r="0" b="5080"/>
+                <wp:wrapNone/>
+                <wp:docPr id="16" name="Textové pole 2"/>
+                <wp:cNvGraphicFramePr>
+                  <a:graphicFrameLocks xmlns:a="http://schemas.openxmlformats.org/drawingml/2006/main"/>
+                </wp:cNvGraphicFramePr>
+                <a:graphic xmlns:a="http://schemas.openxmlformats.org/drawingml/2006/main">
+                  <a:graphicData uri="http://schemas.microsoft.com/office/word/2010/wordprocessingShape">
+                    <wps:wsp>
+                      <wps:cNvSpPr txBox="1">
+                        <a:spLocks noChangeArrowheads="1"/>
+                      </wps:cNvSpPr>
+                      <wps:spPr bwMode="auto">
+                        <a:xfrm>
+                          <a:off x="0" y="0"/>
+                          <a:ext cx="2014695" cy="185420"/>
+                        </a:xfrm>
+                        <a:prstGeom prst="rect">
+                          <a:avLst/>
+                        </a:prstGeom>
+                        <a:noFill/>
+                        <a:ln>
+                          <a:noFill/>
+                        </a:ln>
+                      </wps:spPr>
+                      <wps:style>
+                        <a:lnRef idx="0">
+                          <a:scrgbClr r="0" g="0" b="0"/>
+                        </a:lnRef>
+                        <a:fillRef idx="0">
+                          <a:scrgbClr r="0" g="0" b="0"/>
+                        </a:fillRef>
+                        <a:effectRef idx="0">
+                          <a:scrgbClr r="0" g="0" b="0"/>
+                        </a:effectRef>
+                        <a:fontRef idx="minor">
+                          <a:schemeClr val="dk1"/>
+                        </a:fontRef>
+                      </wps:style>
+                      <wps:txbx>
+                        <w:txbxContent>
+                          <w:p>
+                            <w:pPr>
+                              <w:jc w:val="center"/>
+                              <w:rPr>
+                                <w:sz w:val="14"/>
+                                <w:szCs w:val="14"/>
+                                <w:lang w:val="en-US"/>
+                              </w:rPr>
+                            </w:pPr>
+                            <w:proofErr w:type="spellStart"/>
+                            <w:r>
+                              <w:rPr>
+                                <w:sz w:val="14"/>
+                                <w:szCs w:val="14"/>
+                                <w:lang w:val="en-US"/>
+                              </w:rPr>
+                              <w:t>Obrázek</w:t>
+                            </w:r>
+                            <w:proofErr w:type="spellEnd"/>
+                            <w:r>
+                              <w:rPr>
+                                <w:sz w:val="14"/>
+                                <w:szCs w:val="14"/>
+                                <w:lang w:val="en-US"/>
+                              </w:rPr>
+                              <w:t xml:space="preserve"> </w:t>
+                            </w:r>
+                            <w:r>
+                              <w:rPr>
+                                <w:sz w:val="14"/>
+                                <w:szCs w:val="14"/>
+                                <w:lang w:val="en-US"/>
+                              </w:rPr>
+                              <w:t>7</w:t>
+                            </w:r>
+                            <w:r>
+                              <w:rPr>
+                                <w:sz w:val="14"/>
+                                <w:szCs w:val="14"/>
+                                <w:lang w:val="en-US"/>
+                              </w:rPr>
+                              <w:t xml:space="preserve">: </w:t>
+                            </w:r>
+                            <w:proofErr w:type="spellStart"/>
+                            <w:r>
+                              <w:rPr>
+                                <w:sz w:val="14"/>
+                                <w:szCs w:val="14"/>
+                                <w:lang w:val="en-US"/>
+                              </w:rPr>
+                              <w:t>Tabulka</w:t>
+                            </w:r>
+                            <w:proofErr w:type="spellEnd"/>
+                            <w:r>
+                              <w:rPr>
+                                <w:sz w:val="14"/>
+                                <w:szCs w:val="14"/>
+                                <w:lang w:val="en-US"/>
+                              </w:rPr>
+                              <w:t xml:space="preserve"> s </w:t>
+                            </w:r>
+                            <w:proofErr w:type="spellStart"/>
+                            <w:r>
+                              <w:rPr>
+                                <w:sz w:val="14"/>
+                                <w:szCs w:val="14"/>
+                                <w:lang w:val="en-US"/>
+                              </w:rPr>
+                              <w:t>informacemi</w:t>
+                            </w:r>
+                            <w:proofErr w:type="spellEnd"/>
+                            <w:r>
+                              <w:rPr>
+                                <w:sz w:val="14"/>
+                                <w:szCs w:val="14"/>
+                                <w:lang w:val="en-US"/>
+                              </w:rPr>
+                              <w:t xml:space="preserve"> o </w:t>
+                            </w:r>
+                            <w:proofErr w:type="spellStart"/>
+                            <w:r>
+                              <w:rPr>
+                                <w:sz w:val="14"/>
+                                <w:szCs w:val="14"/>
+                                <w:lang w:val="en-US"/>
+                              </w:rPr>
+                              <w:t>časopise</w:t>
+                            </w:r>
+                            <w:proofErr w:type="spellEnd"/>
+                          </w:p>
+                        </w:txbxContent>
+                      </wps:txbx>
+                      <wps:bodyPr rot="0" vert="horz" wrap="square" lIns="91440" tIns="45720" rIns="91440" bIns="45720" anchor="t" anchorCtr="0">
+                        <a:noAutofit/>
+                      </wps:bodyPr>
+                    </wps:wsp>
+                  </a:graphicData>
+                </a:graphic>
+                <wp14:sizeRelH relativeFrom="margin">
+                  <wp14:pctWidth>0</wp14:pctWidth>
+                </wp14:sizeRelH>
+                <wp14:sizeRelV relativeFrom="margin">
+                  <wp14:pctHeight>0</wp14:pctHeight>
+                </wp14:sizeRelV>
+              </wp:anchor>
+            </w:drawing>
+          </mc:Choice>
+          <mc:Fallback>
+            <w:pict>
+              <v:shape w14:anchorId="21C570FB" id="_x0000_s1032" type="#_x0000_t202" style="position:absolute;margin-left:164.5pt;margin-top:1.35pt;width:158.65pt;height:14.6pt;z-index:251675648;visibility:visible;mso-wrap-style:square;mso-width-percent:0;mso-height-percent:0;mso-wrap-distance-left:9pt;mso-wrap-distance-top:3.6pt;mso-wrap-distance-right:9pt;mso-wrap-distance-bottom:3.6pt;mso-position-horizontal:absolute;mso-position-horizontal-relative:text;mso-position-vertical:absolute;mso-position-vertical-relative:text;mso-width-percent:0;mso-height-percent:0;mso-width-relative:margin;mso-height-relative:margin;v-text-anchor:top" o:gfxdata="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" filled="f" stroked="f">
+                <v:textbox>
+                  <w:txbxContent>
+                    <w:p>
+                      <w:pPr>
+                        <w:jc w:val="center"/>
+                        <w:rPr>
+                          <w:sz w:val="14"/>
+                          <w:szCs w:val="14"/>
+                          <w:lang w:val="en-US"/>
+                        </w:rPr>
+                      </w:pPr>
+                      <w:proofErr w:type="spellStart"/>
+                      <w:r>
+                        <w:rPr>
+                          <w:sz w:val="14"/>
+                          <w:szCs w:val="14"/>
+                          <w:lang w:val="en-US"/>
+                        </w:rPr>
+                        <w:t>Obrázek</w:t>
+                      </w:r>
+                      <w:proofErr w:type="spellEnd"/>
+                      <w:r>
+                        <w:rPr>
+                          <w:sz w:val="14"/>
+                          <w:szCs w:val="14"/>
+                          <w:lang w:val="en-US"/>
+                        </w:rPr>
+                        <w:t xml:space="preserve"> </w:t>
+                      </w:r>
+                      <w:r>
+                        <w:rPr>
+                          <w:sz w:val="14"/>
+                          <w:szCs w:val="14"/>
+                          <w:lang w:val="en-US"/>
+                        </w:rPr>
+                        <w:t>7</w:t>
+                      </w:r>
+                      <w:r>
+                        <w:rPr>
+                          <w:sz w:val="14"/>
+                          <w:szCs w:val="14"/>
+                          <w:lang w:val="en-US"/>
+                        </w:rPr>
+                        <w:t xml:space="preserve">: </w:t>
+                      </w:r>
+                      <w:proofErr w:type="spellStart"/>
+                      <w:r>
+                        <w:rPr>
+                          <w:sz w:val="14"/>
+                          <w:szCs w:val="14"/>
+                          <w:lang w:val="en-US"/>
+                        </w:rPr>
+                        <w:t>Tabulka</w:t>
+                      </w:r>
+                      <w:proofErr w:type="spellEnd"/>
+                      <w:r>
+                        <w:rPr>
+                          <w:sz w:val="14"/>
+                          <w:szCs w:val="14"/>
+                          <w:lang w:val="en-US"/>
+                        </w:rPr>
+                        <w:t xml:space="preserve"> s </w:t>
+                      </w:r>
+                      <w:proofErr w:type="spellStart"/>
+                      <w:r>
+                        <w:rPr>
+                          <w:sz w:val="14"/>
+                          <w:szCs w:val="14"/>
+                          <w:lang w:val="en-US"/>
+                        </w:rPr>
+                        <w:t>informacemi</w:t>
+                      </w:r>
+                      <w:proofErr w:type="spellEnd"/>
+                      <w:r>
+                        <w:rPr>
+                          <w:sz w:val="14"/>
+                          <w:szCs w:val="14"/>
+                          <w:lang w:val="en-US"/>
+                        </w:rPr>
+                        <w:t xml:space="preserve"> o </w:t>
+                      </w:r>
+                      <w:proofErr w:type="spellStart"/>
+                      <w:r>
+                        <w:rPr>
+                          <w:sz w:val="14"/>
+                          <w:szCs w:val="14"/>
+                          <w:lang w:val="en-US"/>
+                        </w:rPr>
+                        <w:t>časopise</w:t>
+                      </w:r>
+                      <w:proofErr w:type="spellEnd"/>
+                    </w:p>
+                  </w:txbxContent>
+                </v:textbox>
+              </v:shape>
+            </w:pict>
+          </mc:Fallback>
+        </mc:AlternateContent>
+      </w:r>
     </w:p>
     <w:p>
       <w:pPr>
@@ -463,6 +3140,10 @@
           <w:ilvl w:val="1"/>
           <w:numId w:val="1"/>
         </w:numPr>
+        <w:rPr>
+          <w:b/>
+          <w:bCs/>
+        </w:rPr>
       </w:pPr>
       <w:r>
         <w:t>Název by neměl přesáhnout délku 100 znaků</w:t>
@@ -529,6 +3210,9 @@
         <w:jc w:val="center"/>
       </w:pPr>
       <w:r>
+        <w:rPr>
+          <w:noProof/>
+        </w:rPr>
         <w:drawing>
           <wp:inline distT="0" distB="0" distL="0" distR="0" wp14:anchorId="69824C62" wp14:editId="46B929C9">
             <wp:extent cx="5191850" cy="1238423"/>
@@ -545,7 +3229,7 @@
                     <pic:cNvPicPr/>
                   </pic:nvPicPr>
                   <pic:blipFill>
-                    <a:blip r:embed="rId10"/>
+                    <a:blip r:embed="rId14"/>
                     <a:stretch>
                       <a:fillRect/>
                     </a:stretch>
@@ -611,13 +3295,7 @@
         </w:numPr>
       </w:pPr>
       <w:r>
-        <w:t xml:space="preserve">Pokud potřebujete méně autorů, stačí kliknout na </w:t>
-      </w:r>
-      <w:r>
-        <w:t>‚</w:t>
-      </w:r>
-      <w:r>
-        <w:t>Odebrat pole‘</w:t>
+        <w:t>Pokud potřebujete méně autorů, stačí kliknout na ‚Odebrat pole‘</w:t>
       </w:r>
     </w:p>
     <w:p>
@@ -677,7 +3355,6 @@
       </w:r>
       <w:proofErr w:type="spellEnd"/>
     </w:p>
-    <w:p/>
     <w:p>
       <w:pPr>
         <w:pStyle w:val="Odstavecseseznamem"/>
@@ -726,20 +3403,8 @@
         <w:t>V případě nejasností neváhejte kontaktovat redaktora prostřednictvím HelpDesku</w:t>
       </w:r>
     </w:p>
-    <w:p/>
-    <w:p/>
-    <w:p>
-      <w:pPr>
-        <w:tabs>
-          <w:tab w:val="left" w:pos="991"/>
-        </w:tabs>
-      </w:pPr>
-      <w:r>
-        <w:tab/>
-      </w:r>
-    </w:p>
     <w:sectPr>
-      <w:footerReference w:type="default" r:id="rId11"/>
+      <w:footerReference w:type="default" r:id="rId15"/>
       <w:pgSz w:w="12240" w:h="15840"/>
       <w:pgMar w:top="1440" w:right="1440" w:bottom="810" w:left="1440" w:header="720" w:footer="720" w:gutter="0"/>
       <w:cols w:space="720"/>
@@ -1147,6 +3812,118 @@
     </w:lvl>
   </w:abstractNum>
   <w:abstractNum w:abstractNumId="3" w15:restartNumberingAfterBreak="0">
+    <w:nsid w:val="1C017A09"/>
+    <w:multiLevelType w:val="hybridMultilevel"/>
+    <w:tmpl w:val="31F03712"/>
+    <w:lvl w:ilvl="0" w:tplc="B19C647A">
+      <w:numFmt w:val="bullet"/>
+      <w:lvlText w:val="-"/>
+      <w:lvlJc w:val="left"/>
+      <w:pPr>
+        <w:ind w:left="1080" w:hanging="360"/>
+      </w:pPr>
+      <w:rPr>
+        <w:rFonts w:ascii="Calibri" w:eastAsiaTheme="minorHAnsi" w:hAnsi="Calibri" w:cs="Calibri" w:hint="default"/>
+      </w:rPr>
+    </w:lvl>
+    <w:lvl w:ilvl="1" w:tplc="04050003" w:tentative="1">
+      <w:start w:val="1"/>
+      <w:numFmt w:val="bullet"/>
+      <w:lvlText w:val="o"/>
+      <w:lvlJc w:val="left"/>
+      <w:pPr>
+        <w:ind w:left="1800" w:hanging="360"/>
+      </w:pPr>
+      <w:rPr>
+        <w:rFonts w:ascii="Courier New" w:hAnsi="Courier New" w:cs="Courier New" w:hint="default"/>
+      </w:rPr>
+    </w:lvl>
+    <w:lvl w:ilvl="2" w:tplc="04050005" w:tentative="1">
+      <w:start w:val="1"/>
+      <w:numFmt w:val="bullet"/>
+      <w:lvlText w:val=""/>
+      <w:lvlJc w:val="left"/>
+      <w:pPr>
+        <w:ind w:left="2520" w:hanging="360"/>
+      </w:pPr>
+      <w:rPr>
+        <w:rFonts w:ascii="Wingdings" w:hAnsi="Wingdings" w:hint="default"/>
+      </w:rPr>
+    </w:lvl>
+    <w:lvl w:ilvl="3" w:tplc="04050001" w:tentative="1">
+      <w:start w:val="1"/>
+      <w:numFmt w:val="bullet"/>
+      <w:lvlText w:val=""/>
+      <w:lvlJc w:val="left"/>
+      <w:pPr>
+        <w:ind w:left="3240" w:hanging="360"/>
+      </w:pPr>
+      <w:rPr>
+        <w:rFonts w:ascii="Symbol" w:hAnsi="Symbol" w:hint="default"/>
+      </w:rPr>
+    </w:lvl>
+    <w:lvl w:ilvl="4" w:tplc="04050003" w:tentative="1">
+      <w:start w:val="1"/>
+      <w:numFmt w:val="bullet"/>
+      <w:lvlText w:val="o"/>
+      <w:lvlJc w:val="left"/>
+      <w:pPr>
+        <w:ind w:left="3960" w:hanging="360"/>
+      </w:pPr>
+      <w:rPr>
+        <w:rFonts w:ascii="Courier New" w:hAnsi="Courier New" w:cs="Courier New" w:hint="default"/>
+      </w:rPr>
+    </w:lvl>
+    <w:lvl w:ilvl="5" w:tplc="04050005" w:tentative="1">
+      <w:start w:val="1"/>
+      <w:numFmt w:val="bullet"/>
+      <w:lvlText w:val=""/>
+      <w:lvlJc w:val="left"/>
+      <w:pPr>
+        <w:ind w:left="4680" w:hanging="360"/>
+      </w:pPr>
+      <w:rPr>
+        <w:rFonts w:ascii="Wingdings" w:hAnsi="Wingdings" w:hint="default"/>
+      </w:rPr>
+    </w:lvl>
+    <w:lvl w:ilvl="6" w:tplc="04050001" w:tentative="1">
+      <w:start w:val="1"/>
+      <w:numFmt w:val="bullet"/>
+      <w:lvlText w:val=""/>
+      <w:lvlJc w:val="left"/>
+      <w:pPr>
+        <w:ind w:left="5400" w:hanging="360"/>
+      </w:pPr>
+      <w:rPr>
+        <w:rFonts w:ascii="Symbol" w:hAnsi="Symbol" w:hint="default"/>
+      </w:rPr>
+    </w:lvl>
+    <w:lvl w:ilvl="7" w:tplc="04050003" w:tentative="1">
+      <w:start w:val="1"/>
+      <w:numFmt w:val="bullet"/>
+      <w:lvlText w:val="o"/>
+      <w:lvlJc w:val="left"/>
+      <w:pPr>
+        <w:ind w:left="6120" w:hanging="360"/>
+      </w:pPr>
+      <w:rPr>
+        <w:rFonts w:ascii="Courier New" w:hAnsi="Courier New" w:cs="Courier New" w:hint="default"/>
+      </w:rPr>
+    </w:lvl>
+    <w:lvl w:ilvl="8" w:tplc="04050005" w:tentative="1">
+      <w:start w:val="1"/>
+      <w:numFmt w:val="bullet"/>
+      <w:lvlText w:val=""/>
+      <w:lvlJc w:val="left"/>
+      <w:pPr>
+        <w:ind w:left="6840" w:hanging="360"/>
+      </w:pPr>
+      <w:rPr>
+        <w:rFonts w:ascii="Wingdings" w:hAnsi="Wingdings" w:hint="default"/>
+      </w:rPr>
+    </w:lvl>
+  </w:abstractNum>
+  <w:abstractNum w:abstractNumId="4" w15:restartNumberingAfterBreak="0">
     <w:nsid w:val="345E423A"/>
     <w:multiLevelType w:val="multilevel"/>
     <w:tmpl w:val="B364B58E"/>
@@ -1267,7 +4044,7 @@
       </w:rPr>
     </w:lvl>
   </w:abstractNum>
-  <w:abstractNum w:abstractNumId="4" w15:restartNumberingAfterBreak="0">
+  <w:abstractNum w:abstractNumId="5" w15:restartNumberingAfterBreak="0">
     <w:nsid w:val="35721A58"/>
     <w:multiLevelType w:val="hybridMultilevel"/>
     <w:tmpl w:val="E9F87440"/>
@@ -1356,10 +4133,10 @@
       </w:pPr>
     </w:lvl>
   </w:abstractNum>
-  <w:abstractNum w:abstractNumId="5" w15:restartNumberingAfterBreak="0">
+  <w:abstractNum w:abstractNumId="6" w15:restartNumberingAfterBreak="0">
     <w:nsid w:val="3C735A6A"/>
     <w:multiLevelType w:val="hybridMultilevel"/>
-    <w:tmpl w:val="034A918C"/>
+    <w:tmpl w:val="70EED076"/>
     <w:lvl w:ilvl="0" w:tplc="04050001">
       <w:start w:val="1"/>
       <w:numFmt w:val="bullet"/>
@@ -1469,7 +4246,7 @@
       </w:rPr>
     </w:lvl>
   </w:abstractNum>
-  <w:abstractNum w:abstractNumId="6" w15:restartNumberingAfterBreak="0">
+  <w:abstractNum w:abstractNumId="7" w15:restartNumberingAfterBreak="0">
     <w:nsid w:val="566104A1"/>
     <w:multiLevelType w:val="hybridMultilevel"/>
     <w:tmpl w:val="96445986"/>
@@ -1581,7 +4358,7 @@
       </w:rPr>
     </w:lvl>
   </w:abstractNum>
-  <w:abstractNum w:abstractNumId="7" w15:restartNumberingAfterBreak="0">
+  <w:abstractNum w:abstractNumId="8" w15:restartNumberingAfterBreak="0">
     <w:nsid w:val="63046C71"/>
     <w:multiLevelType w:val="multilevel"/>
     <w:tmpl w:val="17A67D48"/>
@@ -1694,7 +4471,7 @@
       </w:rPr>
     </w:lvl>
   </w:abstractNum>
-  <w:abstractNum w:abstractNumId="8" w15:restartNumberingAfterBreak="0">
+  <w:abstractNum w:abstractNumId="9" w15:restartNumberingAfterBreak="0">
     <w:nsid w:val="68E03988"/>
     <w:multiLevelType w:val="multilevel"/>
     <w:tmpl w:val="923EE7D4"/>
@@ -1807,7 +4584,122 @@
       </w:rPr>
     </w:lvl>
   </w:abstractNum>
-  <w:abstractNum w:abstractNumId="9" w15:restartNumberingAfterBreak="0">
+  <w:abstractNum w:abstractNumId="10" w15:restartNumberingAfterBreak="0">
+    <w:nsid w:val="6A3B32D8"/>
+    <w:multiLevelType w:val="hybridMultilevel"/>
+    <w:tmpl w:val="F7AE8A32"/>
+    <w:lvl w:ilvl="0" w:tplc="04050001">
+      <w:start w:val="1"/>
+      <w:numFmt w:val="bullet"/>
+      <w:lvlText w:val=""/>
+      <w:lvlJc w:val="left"/>
+      <w:pPr>
+        <w:ind w:left="1080" w:hanging="360"/>
+      </w:pPr>
+      <w:rPr>
+        <w:rFonts w:ascii="Symbol" w:hAnsi="Symbol" w:hint="default"/>
+      </w:rPr>
+    </w:lvl>
+    <w:lvl w:ilvl="1" w:tplc="04050003">
+      <w:start w:val="1"/>
+      <w:numFmt w:val="bullet"/>
+      <w:lvlText w:val="o"/>
+      <w:lvlJc w:val="left"/>
+      <w:pPr>
+        <w:ind w:left="1800" w:hanging="360"/>
+      </w:pPr>
+      <w:rPr>
+        <w:rFonts w:ascii="Courier New" w:hAnsi="Courier New" w:cs="Courier New" w:hint="default"/>
+      </w:rPr>
+    </w:lvl>
+    <w:lvl w:ilvl="2" w:tplc="4A1A53E6">
+      <w:start w:val="1"/>
+      <w:numFmt w:val="bullet"/>
+      <w:lvlText w:val=""/>
+      <w:lvlJc w:val="left"/>
+      <w:pPr>
+        <w:ind w:left="2520" w:hanging="360"/>
+      </w:pPr>
+      <w:rPr>
+        <w:rFonts w:ascii="Wingdings" w:hAnsi="Wingdings" w:hint="default"/>
+        <w:sz w:val="22"/>
+        <w:szCs w:val="22"/>
+      </w:rPr>
+    </w:lvl>
+    <w:lvl w:ilvl="3" w:tplc="04050001" w:tentative="1">
+      <w:start w:val="1"/>
+      <w:numFmt w:val="bullet"/>
+      <w:lvlText w:val=""/>
+      <w:lvlJc w:val="left"/>
+      <w:pPr>
+        <w:ind w:left="3240" w:hanging="360"/>
+      </w:pPr>
+      <w:rPr>
+        <w:rFonts w:ascii="Symbol" w:hAnsi="Symbol" w:hint="default"/>
+      </w:rPr>
+    </w:lvl>
+    <w:lvl w:ilvl="4" w:tplc="04050003" w:tentative="1">
+      <w:start w:val="1"/>
+      <w:numFmt w:val="bullet"/>
+      <w:lvlText w:val="o"/>
+      <w:lvlJc w:val="left"/>
+      <w:pPr>
+        <w:ind w:left="3960" w:hanging="360"/>
+      </w:pPr>
+      <w:rPr>
+        <w:rFonts w:ascii="Courier New" w:hAnsi="Courier New" w:cs="Courier New" w:hint="default"/>
+      </w:rPr>
+    </w:lvl>
+    <w:lvl w:ilvl="5" w:tplc="04050005" w:tentative="1">
+      <w:start w:val="1"/>
+      <w:numFmt w:val="bullet"/>
+      <w:lvlText w:val=""/>
+      <w:lvlJc w:val="left"/>
+      <w:pPr>
+        <w:ind w:left="4680" w:hanging="360"/>
+      </w:pPr>
+      <w:rPr>
+        <w:rFonts w:ascii="Wingdings" w:hAnsi="Wingdings" w:hint="default"/>
+      </w:rPr>
+    </w:lvl>
+    <w:lvl w:ilvl="6" w:tplc="04050001" w:tentative="1">
+      <w:start w:val="1"/>
+      <w:numFmt w:val="bullet"/>
+      <w:lvlText w:val=""/>
+      <w:lvlJc w:val="left"/>
+      <w:pPr>
+        <w:ind w:left="5400" w:hanging="360"/>
+      </w:pPr>
+      <w:rPr>
+        <w:rFonts w:ascii="Symbol" w:hAnsi="Symbol" w:hint="default"/>
+      </w:rPr>
+    </w:lvl>
+    <w:lvl w:ilvl="7" w:tplc="04050003" w:tentative="1">
+      <w:start w:val="1"/>
+      <w:numFmt w:val="bullet"/>
+      <w:lvlText w:val="o"/>
+      <w:lvlJc w:val="left"/>
+      <w:pPr>
+        <w:ind w:left="6120" w:hanging="360"/>
+      </w:pPr>
+      <w:rPr>
+        <w:rFonts w:ascii="Courier New" w:hAnsi="Courier New" w:cs="Courier New" w:hint="default"/>
+      </w:rPr>
+    </w:lvl>
+    <w:lvl w:ilvl="8" w:tplc="04050005" w:tentative="1">
+      <w:start w:val="1"/>
+      <w:numFmt w:val="bullet"/>
+      <w:lvlText w:val=""/>
+      <w:lvlJc w:val="left"/>
+      <w:pPr>
+        <w:ind w:left="6840" w:hanging="360"/>
+      </w:pPr>
+      <w:rPr>
+        <w:rFonts w:ascii="Wingdings" w:hAnsi="Wingdings" w:hint="default"/>
+      </w:rPr>
+    </w:lvl>
+  </w:abstractNum>
+  <w:abstractNum w:abstractNumId="11" w15:restartNumberingAfterBreak="0">
     <w:nsid w:val="7B386424"/>
     <w:multiLevelType w:val="hybridMultilevel"/>
     <w:tmpl w:val="E69A46AE"/>
@@ -1919,35 +4811,157 @@
       </w:rPr>
     </w:lvl>
   </w:abstractNum>
+  <w:abstractNum w:abstractNumId="12" w15:restartNumberingAfterBreak="0">
+    <w:nsid w:val="7FB46C62"/>
+    <w:multiLevelType w:val="hybridMultilevel"/>
+    <w:tmpl w:val="73EEEBD4"/>
+    <w:lvl w:ilvl="0" w:tplc="04050001">
+      <w:start w:val="1"/>
+      <w:numFmt w:val="bullet"/>
+      <w:lvlText w:val=""/>
+      <w:lvlJc w:val="left"/>
+      <w:pPr>
+        <w:ind w:left="1080" w:hanging="360"/>
+      </w:pPr>
+      <w:rPr>
+        <w:rFonts w:ascii="Symbol" w:hAnsi="Symbol" w:hint="default"/>
+      </w:rPr>
+    </w:lvl>
+    <w:lvl w:ilvl="1" w:tplc="04050003" w:tentative="1">
+      <w:start w:val="1"/>
+      <w:numFmt w:val="bullet"/>
+      <w:lvlText w:val="o"/>
+      <w:lvlJc w:val="left"/>
+      <w:pPr>
+        <w:ind w:left="1800" w:hanging="360"/>
+      </w:pPr>
+      <w:rPr>
+        <w:rFonts w:ascii="Courier New" w:hAnsi="Courier New" w:cs="Courier New" w:hint="default"/>
+      </w:rPr>
+    </w:lvl>
+    <w:lvl w:ilvl="2" w:tplc="04050005" w:tentative="1">
+      <w:start w:val="1"/>
+      <w:numFmt w:val="bullet"/>
+      <w:lvlText w:val=""/>
+      <w:lvlJc w:val="left"/>
+      <w:pPr>
+        <w:ind w:left="2520" w:hanging="360"/>
+      </w:pPr>
+      <w:rPr>
+        <w:rFonts w:ascii="Wingdings" w:hAnsi="Wingdings" w:hint="default"/>
+      </w:rPr>
+    </w:lvl>
+    <w:lvl w:ilvl="3" w:tplc="04050001" w:tentative="1">
+      <w:start w:val="1"/>
+      <w:numFmt w:val="bullet"/>
+      <w:lvlText w:val=""/>
+      <w:lvlJc w:val="left"/>
+      <w:pPr>
+        <w:ind w:left="3240" w:hanging="360"/>
+      </w:pPr>
+      <w:rPr>
+        <w:rFonts w:ascii="Symbol" w:hAnsi="Symbol" w:hint="default"/>
+      </w:rPr>
+    </w:lvl>
+    <w:lvl w:ilvl="4" w:tplc="04050003" w:tentative="1">
+      <w:start w:val="1"/>
+      <w:numFmt w:val="bullet"/>
+      <w:lvlText w:val="o"/>
+      <w:lvlJc w:val="left"/>
+      <w:pPr>
+        <w:ind w:left="3960" w:hanging="360"/>
+      </w:pPr>
+      <w:rPr>
+        <w:rFonts w:ascii="Courier New" w:hAnsi="Courier New" w:cs="Courier New" w:hint="default"/>
+      </w:rPr>
+    </w:lvl>
+    <w:lvl w:ilvl="5" w:tplc="04050005" w:tentative="1">
+      <w:start w:val="1"/>
+      <w:numFmt w:val="bullet"/>
+      <w:lvlText w:val=""/>
+      <w:lvlJc w:val="left"/>
+      <w:pPr>
+        <w:ind w:left="4680" w:hanging="360"/>
+      </w:pPr>
+      <w:rPr>
+        <w:rFonts w:ascii="Wingdings" w:hAnsi="Wingdings" w:hint="default"/>
+      </w:rPr>
+    </w:lvl>
+    <w:lvl w:ilvl="6" w:tplc="04050001" w:tentative="1">
+      <w:start w:val="1"/>
+      <w:numFmt w:val="bullet"/>
+      <w:lvlText w:val=""/>
+      <w:lvlJc w:val="left"/>
+      <w:pPr>
+        <w:ind w:left="5400" w:hanging="360"/>
+      </w:pPr>
+      <w:rPr>
+        <w:rFonts w:ascii="Symbol" w:hAnsi="Symbol" w:hint="default"/>
+      </w:rPr>
+    </w:lvl>
+    <w:lvl w:ilvl="7" w:tplc="04050003" w:tentative="1">
+      <w:start w:val="1"/>
+      <w:numFmt w:val="bullet"/>
+      <w:lvlText w:val="o"/>
+      <w:lvlJc w:val="left"/>
+      <w:pPr>
+        <w:ind w:left="6120" w:hanging="360"/>
+      </w:pPr>
+      <w:rPr>
+        <w:rFonts w:ascii="Courier New" w:hAnsi="Courier New" w:cs="Courier New" w:hint="default"/>
+      </w:rPr>
+    </w:lvl>
+    <w:lvl w:ilvl="8" w:tplc="04050005" w:tentative="1">
+      <w:start w:val="1"/>
+      <w:numFmt w:val="bullet"/>
+      <w:lvlText w:val=""/>
+      <w:lvlJc w:val="left"/>
+      <w:pPr>
+        <w:ind w:left="6840" w:hanging="360"/>
+      </w:pPr>
+      <w:rPr>
+        <w:rFonts w:ascii="Wingdings" w:hAnsi="Wingdings" w:hint="default"/>
+      </w:rPr>
+    </w:lvl>
+  </w:abstractNum>
   <w:num w:numId="1">
-    <w:abstractNumId w:val="9"/>
+    <w:abstractNumId w:val="11"/>
   </w:num>
   <w:num w:numId="2">
-    <w:abstractNumId w:val="6"/>
+    <w:abstractNumId w:val="7"/>
   </w:num>
   <w:num w:numId="3">
     <w:abstractNumId w:val="0"/>
   </w:num>
   <w:num w:numId="4">
+    <w:abstractNumId w:val="6"/>
+  </w:num>
+  <w:num w:numId="5">
     <w:abstractNumId w:val="5"/>
   </w:num>
-  <w:num w:numId="5">
+  <w:num w:numId="6">
     <w:abstractNumId w:val="4"/>
   </w:num>
-  <w:num w:numId="6">
-    <w:abstractNumId w:val="3"/>
-  </w:num>
   <w:num w:numId="7">
-    <w:abstractNumId w:val="8"/>
+    <w:abstractNumId w:val="9"/>
   </w:num>
   <w:num w:numId="8">
-    <w:abstractNumId w:val="7"/>
+    <w:abstractNumId w:val="8"/>
   </w:num>
   <w:num w:numId="9">
     <w:abstractNumId w:val="1"/>
   </w:num>
   <w:num w:numId="10">
     <w:abstractNumId w:val="2"/>
+  </w:num>
+  <w:num w:numId="11">
+    <w:abstractNumId w:val="10"/>
+  </w:num>
+  <w:num w:numId="12">
+    <w:abstractNumId w:val="12"/>
+  </w:num>
+  <w:num w:numId="13">
+    <w:abstractNumId w:val="3"/>
   </w:num>
 </w:numbering>
 </file>

</xml_diff>

<commit_message>
Autor dokumentace - oprava
Opravené drobné typografické chyby :)
</commit_message>
<xml_diff>
--- a/Dokumentace/uzivatelDokumentace/DOC_autor.docx
+++ b/Dokumentace/uzivatelDokumentace/DOC_autor.docx
@@ -285,6 +285,9 @@
         </mc:AlternateContent>
       </w:r>
       <w:r>
+        <w:rPr>
+          <w:noProof/>
+        </w:rPr>
         <w:drawing>
           <wp:inline distT="0" distB="0" distL="0" distR="0" wp14:anchorId="443D2E50" wp14:editId="533783D1">
             <wp:extent cx="5943600" cy="1108075"/>
@@ -601,6 +604,9 @@
         </mc:AlternateContent>
       </w:r>
       <w:r>
+        <w:rPr>
+          <w:noProof/>
+        </w:rPr>
         <w:drawing>
           <wp:inline distT="0" distB="0" distL="0" distR="0" wp14:anchorId="65A8F33F" wp14:editId="0386660C">
             <wp:extent cx="5943600" cy="1219835"/>
@@ -1074,6 +1080,9 @@
         </mc:AlternateContent>
       </w:r>
       <w:r>
+        <w:rPr>
+          <w:noProof/>
+        </w:rPr>
         <w:drawing>
           <wp:inline distT="0" distB="0" distL="0" distR="0" wp14:anchorId="480CF28B" wp14:editId="1904A3AE">
             <wp:extent cx="5943600" cy="3867150"/>
@@ -1363,6 +1372,7 @@
       </w:pPr>
       <w:r>
         <w:rPr>
+          <w:noProof/>
           <w:u w:val="single"/>
         </w:rPr>
         <w:drawing>
@@ -3209,6 +3219,325 @@
       <w:pPr>
         <w:jc w:val="center"/>
       </w:pPr>
+      <w:r>
+        <w:rPr>
+          <w:noProof/>
+        </w:rPr>
+        <mc:AlternateContent>
+          <mc:Choice Requires="wps">
+            <w:drawing>
+              <wp:anchor distT="45720" distB="45720" distL="114300" distR="114300" simplePos="0" relativeHeight="251677696" behindDoc="0" locked="0" layoutInCell="1" allowOverlap="1" wp14:anchorId="3C31E394" wp14:editId="65E8F4A5">
+                <wp:simplePos x="0" y="0"/>
+                <wp:positionH relativeFrom="margin">
+                  <wp:align>center</wp:align>
+                </wp:positionH>
+                <wp:positionV relativeFrom="paragraph">
+                  <wp:posOffset>1198245</wp:posOffset>
+                </wp:positionV>
+                <wp:extent cx="2014695" cy="185420"/>
+                <wp:effectExtent l="0" t="0" r="0" b="5080"/>
+                <wp:wrapNone/>
+                <wp:docPr id="9" name="Textové pole 2"/>
+                <wp:cNvGraphicFramePr>
+                  <a:graphicFrameLocks xmlns:a="http://schemas.openxmlformats.org/drawingml/2006/main"/>
+                </wp:cNvGraphicFramePr>
+                <a:graphic xmlns:a="http://schemas.openxmlformats.org/drawingml/2006/main">
+                  <a:graphicData uri="http://schemas.microsoft.com/office/word/2010/wordprocessingShape">
+                    <wps:wsp>
+                      <wps:cNvSpPr txBox="1">
+                        <a:spLocks noChangeArrowheads="1"/>
+                      </wps:cNvSpPr>
+                      <wps:spPr bwMode="auto">
+                        <a:xfrm>
+                          <a:off x="0" y="0"/>
+                          <a:ext cx="2014695" cy="185420"/>
+                        </a:xfrm>
+                        <a:prstGeom prst="rect">
+                          <a:avLst/>
+                        </a:prstGeom>
+                        <a:noFill/>
+                        <a:ln>
+                          <a:noFill/>
+                        </a:ln>
+                      </wps:spPr>
+                      <wps:style>
+                        <a:lnRef idx="0">
+                          <a:scrgbClr r="0" g="0" b="0"/>
+                        </a:lnRef>
+                        <a:fillRef idx="0">
+                          <a:scrgbClr r="0" g="0" b="0"/>
+                        </a:fillRef>
+                        <a:effectRef idx="0">
+                          <a:scrgbClr r="0" g="0" b="0"/>
+                        </a:effectRef>
+                        <a:fontRef idx="minor">
+                          <a:schemeClr val="dk1"/>
+                        </a:fontRef>
+                      </wps:style>
+                      <wps:txbx>
+                        <w:txbxContent>
+                          <w:p>
+                            <w:pPr>
+                              <w:jc w:val="center"/>
+                              <w:rPr>
+                                <w:sz w:val="14"/>
+                                <w:szCs w:val="14"/>
+                                <w:lang w:val="en-US"/>
+                              </w:rPr>
+                            </w:pPr>
+                            <w:proofErr w:type="spellStart"/>
+                            <w:r>
+                              <w:rPr>
+                                <w:sz w:val="14"/>
+                                <w:szCs w:val="14"/>
+                                <w:lang w:val="en-US"/>
+                              </w:rPr>
+                              <w:t>Obrázek</w:t>
+                            </w:r>
+                            <w:proofErr w:type="spellEnd"/>
+                            <w:r>
+                              <w:rPr>
+                                <w:sz w:val="14"/>
+                                <w:szCs w:val="14"/>
+                                <w:lang w:val="en-US"/>
+                              </w:rPr>
+                              <w:t xml:space="preserve"> </w:t>
+                            </w:r>
+                            <w:r>
+                              <w:rPr>
+                                <w:sz w:val="14"/>
+                                <w:szCs w:val="14"/>
+                                <w:lang w:val="en-US"/>
+                              </w:rPr>
+                              <w:t>8</w:t>
+                            </w:r>
+                            <w:r>
+                              <w:rPr>
+                                <w:sz w:val="14"/>
+                                <w:szCs w:val="14"/>
+                                <w:lang w:val="en-US"/>
+                              </w:rPr>
+                              <w:t xml:space="preserve">: </w:t>
+                            </w:r>
+                            <w:r>
+                              <w:rPr>
+                                <w:sz w:val="14"/>
+                                <w:szCs w:val="14"/>
+                                <w:lang w:val="en-US"/>
+                              </w:rPr>
+                              <w:t xml:space="preserve">Pole pro </w:t>
+                            </w:r>
+                            <w:proofErr w:type="spellStart"/>
+                            <w:r>
+                              <w:rPr>
+                                <w:sz w:val="14"/>
+                                <w:szCs w:val="14"/>
+                                <w:lang w:val="en-US"/>
+                              </w:rPr>
+                              <w:t>přidání</w:t>
+                            </w:r>
+                            <w:proofErr w:type="spellEnd"/>
+                            <w:r>
+                              <w:rPr>
+                                <w:sz w:val="14"/>
+                                <w:szCs w:val="14"/>
+                                <w:lang w:val="en-US"/>
+                              </w:rPr>
+                              <w:t xml:space="preserve"> vice </w:t>
+                            </w:r>
+                            <w:proofErr w:type="spellStart"/>
+                            <w:r>
+                              <w:rPr>
+                                <w:sz w:val="14"/>
+                                <w:szCs w:val="14"/>
+                                <w:lang w:val="en-US"/>
+                              </w:rPr>
+                              <w:t>autorů</w:t>
+                            </w:r>
+                            <w:proofErr w:type="spellEnd"/>
+                            <w:r>
+                              <w:rPr>
+                                <w:sz w:val="14"/>
+                                <w:szCs w:val="14"/>
+                                <w:lang w:val="en-US"/>
+                              </w:rPr>
+                              <w:t xml:space="preserve"> </w:t>
+                            </w:r>
+                            <w:proofErr w:type="spellStart"/>
+                            <w:r>
+                              <w:rPr>
+                                <w:sz w:val="14"/>
+                                <w:szCs w:val="14"/>
+                                <w:lang w:val="en-US"/>
+                              </w:rPr>
+                              <w:t>ke</w:t>
+                            </w:r>
+                            <w:proofErr w:type="spellEnd"/>
+                            <w:r>
+                              <w:rPr>
+                                <w:sz w:val="14"/>
+                                <w:szCs w:val="14"/>
+                                <w:lang w:val="en-US"/>
+                              </w:rPr>
+                              <w:t xml:space="preserve"> </w:t>
+                            </w:r>
+                            <w:proofErr w:type="spellStart"/>
+                            <w:r>
+                              <w:rPr>
+                                <w:sz w:val="14"/>
+                                <w:szCs w:val="14"/>
+                                <w:lang w:val="en-US"/>
+                              </w:rPr>
+                              <w:t>článku</w:t>
+                            </w:r>
+                            <w:proofErr w:type="spellEnd"/>
+                          </w:p>
+                        </w:txbxContent>
+                      </wps:txbx>
+                      <wps:bodyPr rot="0" vert="horz" wrap="square" lIns="91440" tIns="45720" rIns="91440" bIns="45720" anchor="t" anchorCtr="0">
+                        <a:noAutofit/>
+                      </wps:bodyPr>
+                    </wps:wsp>
+                  </a:graphicData>
+                </a:graphic>
+                <wp14:sizeRelH relativeFrom="margin">
+                  <wp14:pctWidth>0</wp14:pctWidth>
+                </wp14:sizeRelH>
+                <wp14:sizeRelV relativeFrom="margin">
+                  <wp14:pctHeight>0</wp14:pctHeight>
+                </wp14:sizeRelV>
+              </wp:anchor>
+            </w:drawing>
+          </mc:Choice>
+          <mc:Fallback>
+            <w:pict>
+              <v:shape w14:anchorId="3C31E394" id="_x0000_s1033" type="#_x0000_t202" style="position:absolute;left:0;text-align:left;margin-left:0;margin-top:94.35pt;width:158.65pt;height:14.6pt;z-index:251677696;visibility:visible;mso-wrap-style:square;mso-width-percent:0;mso-height-percent:0;mso-wrap-distance-left:9pt;mso-wrap-distance-top:3.6pt;mso-wrap-distance-right:9pt;mso-wrap-distance-bottom:3.6pt;mso-position-horizontal:center;mso-position-horizontal-relative:margin;mso-position-vertical:absolute;mso-position-vertical-relative:text;mso-width-percent:0;mso-height-percent:0;mso-width-relative:margin;mso-height-relative:margin;v-text-anchor:top" o:gfxdata="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" filled="f" stroked="f">
+                <v:textbox>
+                  <w:txbxContent>
+                    <w:p>
+                      <w:pPr>
+                        <w:jc w:val="center"/>
+                        <w:rPr>
+                          <w:sz w:val="14"/>
+                          <w:szCs w:val="14"/>
+                          <w:lang w:val="en-US"/>
+                        </w:rPr>
+                      </w:pPr>
+                      <w:proofErr w:type="spellStart"/>
+                      <w:r>
+                        <w:rPr>
+                          <w:sz w:val="14"/>
+                          <w:szCs w:val="14"/>
+                          <w:lang w:val="en-US"/>
+                        </w:rPr>
+                        <w:t>Obrázek</w:t>
+                      </w:r>
+                      <w:proofErr w:type="spellEnd"/>
+                      <w:r>
+                        <w:rPr>
+                          <w:sz w:val="14"/>
+                          <w:szCs w:val="14"/>
+                          <w:lang w:val="en-US"/>
+                        </w:rPr>
+                        <w:t xml:space="preserve"> </w:t>
+                      </w:r>
+                      <w:r>
+                        <w:rPr>
+                          <w:sz w:val="14"/>
+                          <w:szCs w:val="14"/>
+                          <w:lang w:val="en-US"/>
+                        </w:rPr>
+                        <w:t>8</w:t>
+                      </w:r>
+                      <w:r>
+                        <w:rPr>
+                          <w:sz w:val="14"/>
+                          <w:szCs w:val="14"/>
+                          <w:lang w:val="en-US"/>
+                        </w:rPr>
+                        <w:t xml:space="preserve">: </w:t>
+                      </w:r>
+                      <w:r>
+                        <w:rPr>
+                          <w:sz w:val="14"/>
+                          <w:szCs w:val="14"/>
+                          <w:lang w:val="en-US"/>
+                        </w:rPr>
+                        <w:t xml:space="preserve">Pole pro </w:t>
+                      </w:r>
+                      <w:proofErr w:type="spellStart"/>
+                      <w:r>
+                        <w:rPr>
+                          <w:sz w:val="14"/>
+                          <w:szCs w:val="14"/>
+                          <w:lang w:val="en-US"/>
+                        </w:rPr>
+                        <w:t>přidání</w:t>
+                      </w:r>
+                      <w:proofErr w:type="spellEnd"/>
+                      <w:r>
+                        <w:rPr>
+                          <w:sz w:val="14"/>
+                          <w:szCs w:val="14"/>
+                          <w:lang w:val="en-US"/>
+                        </w:rPr>
+                        <w:t xml:space="preserve"> vice </w:t>
+                      </w:r>
+                      <w:proofErr w:type="spellStart"/>
+                      <w:r>
+                        <w:rPr>
+                          <w:sz w:val="14"/>
+                          <w:szCs w:val="14"/>
+                          <w:lang w:val="en-US"/>
+                        </w:rPr>
+                        <w:t>autorů</w:t>
+                      </w:r>
+                      <w:proofErr w:type="spellEnd"/>
+                      <w:r>
+                        <w:rPr>
+                          <w:sz w:val="14"/>
+                          <w:szCs w:val="14"/>
+                          <w:lang w:val="en-US"/>
+                        </w:rPr>
+                        <w:t xml:space="preserve"> </w:t>
+                      </w:r>
+                      <w:proofErr w:type="spellStart"/>
+                      <w:r>
+                        <w:rPr>
+                          <w:sz w:val="14"/>
+                          <w:szCs w:val="14"/>
+                          <w:lang w:val="en-US"/>
+                        </w:rPr>
+                        <w:t>ke</w:t>
+                      </w:r>
+                      <w:proofErr w:type="spellEnd"/>
+                      <w:r>
+                        <w:rPr>
+                          <w:sz w:val="14"/>
+                          <w:szCs w:val="14"/>
+                          <w:lang w:val="en-US"/>
+                        </w:rPr>
+                        <w:t xml:space="preserve"> </w:t>
+                      </w:r>
+                      <w:proofErr w:type="spellStart"/>
+                      <w:r>
+                        <w:rPr>
+                          <w:sz w:val="14"/>
+                          <w:szCs w:val="14"/>
+                          <w:lang w:val="en-US"/>
+                        </w:rPr>
+                        <w:t>článku</w:t>
+                      </w:r>
+                      <w:proofErr w:type="spellEnd"/>
+                    </w:p>
+                  </w:txbxContent>
+                </v:textbox>
+                <w10:wrap anchorx="margin"/>
+              </v:shape>
+            </w:pict>
+          </mc:Fallback>
+        </mc:AlternateContent>
+      </w:r>
       <w:r>
         <w:rPr>
           <w:noProof/>

</xml_diff>